<commit_message>
Last version using jersey
</commit_message>
<xml_diff>
--- a/Assignments3.docx
+++ b/Assignments3.docx
@@ -352,10 +352,7 @@
               <w:t xml:space="preserve">200 </w:t>
             </w:r>
             <w:r>
-              <w:t>application</w:t>
-            </w:r>
-            <w:r>
-              <w:t xml:space="preserve"> /xml </w:t>
+              <w:t xml:space="preserve">application /xml </w:t>
             </w:r>
           </w:p>
           <w:p>
@@ -566,10 +563,7 @@
           </w:p>
           <w:p>
             <w:r>
-              <w:t>Body type: xsd:</w:t>
-            </w:r>
-            <w:r>
-              <w:t>Nffgs</w:t>
+              <w:t>Body type: xsd:Nffgs</w:t>
             </w:r>
           </w:p>
         </w:tc>
@@ -1476,10 +1470,7 @@
               <w:t xml:space="preserve">200 </w:t>
             </w:r>
             <w:r>
-              <w:t>–</w:t>
-            </w:r>
-            <w:r>
-              <w:t xml:space="preserve"> </w:t>
+              <w:t xml:space="preserve">– </w:t>
             </w:r>
             <w:r>
               <w:t>application/xml Policy created, returns the information of the created policy</w:t>
@@ -1566,13 +1557,7 @@
     <w:p/>
     <w:p>
       <w:r>
-        <w:t xml:space="preserve">CREATE a new Policy </w:t>
-      </w:r>
-      <w:r>
-        <w:t xml:space="preserve">without </w:t>
-      </w:r>
-      <w:r>
-        <w:t>overwriting a previously existing one</w:t>
+        <w:t>CREATE a new Policy without overwriting a previously existing one</w:t>
       </w:r>
     </w:p>
     <w:tbl>
@@ -1602,10 +1587,7 @@
           </w:tcPr>
           <w:p>
             <w:r>
-              <w:t>/policy</w:t>
-            </w:r>
-            <w:r>
-              <w:t>?overwrite=n</w:t>
+              <w:t>/policy?overwrite=n</w:t>
             </w:r>
           </w:p>
         </w:tc>
@@ -1825,43 +1807,13 @@
         <w:rPr>
           <w:b/>
         </w:rPr>
-        <w:t xml:space="preserve"> – Forbidden is returned. </w:t>
+        <w:t xml:space="preserve"> – Forbidden is returned. Please</w:t>
       </w:r>
       <w:r>
         <w:rPr>
           <w:b/>
         </w:rPr>
-        <w:t>Please</w:t>
-      </w:r>
-      <w:r>
-        <w:rPr>
-          <w:b/>
-        </w:rPr>
-        <w:t xml:space="preserve"> provide the query parameter: </w:t>
-      </w:r>
-      <w:r>
-        <w:rPr>
-          <w:b/>
-        </w:rPr>
-        <w:t>overwrite</w:t>
-      </w:r>
-      <w:r>
-        <w:rPr>
-          <w:b/>
-        </w:rPr>
-        <w:t xml:space="preserve">=y or </w:t>
-      </w:r>
-      <w:r>
-        <w:rPr>
-          <w:b/>
-        </w:rPr>
-        <w:t>overwrite</w:t>
-      </w:r>
-      <w:r>
-        <w:rPr>
-          <w:b/>
-        </w:rPr>
-        <w:t xml:space="preserve">=n. Alternatively do not specify the parameter </w:t>
+        <w:t xml:space="preserve"> provide the query parameter: overwrite=y or overwrite=n. Alternatively do not specify the parameter </w:t>
       </w:r>
       <w:r>
         <w:rPr>
@@ -1886,11 +1838,10 @@
       <w:r>
         <w:rPr>
           <w:b/>
+          <w:highlight w:val="red"/>
         </w:rPr>
         <w:t>NB IS IT A PROBLEM TO HAVE THE SAME STATUS CODE FOR DIFFERENT PROBLEMS?!</w:t>
       </w:r>
-      <w:bookmarkStart w:id="0" w:name="_GoBack"/>
-      <w:bookmarkEnd w:id="0"/>
     </w:p>
     <w:p>
       <w:r>
@@ -1926,20 +1877,17 @@
             <w:pPr>
               <w:rPr>
                 <w:b/>
-                <w:u w:val="single"/>
               </w:rPr>
             </w:pPr>
             <w:r>
               <w:rPr>
                 <w:b/>
-                <w:u w:val="single"/>
               </w:rPr>
               <w:t>/</w:t>
             </w:r>
             <w:r>
               <w:rPr>
                 <w:b/>
-                <w:u w:val="single"/>
               </w:rPr>
               <w:t>policies</w:t>
             </w:r>
@@ -1963,21 +1911,20 @@
           </w:tcPr>
           <w:p>
             <w:r>
-              <w:t>Application/xml</w:t>
-            </w:r>
-          </w:p>
-        </w:tc>
-      </w:tr>
-      <w:tr>
-        <w:tc>
-          <w:tcPr>
-            <w:tcW w:w="2547" w:type="dxa"/>
-          </w:tcPr>
-          <w:p>
-            <w:r>
-              <w:t>Body</w:t>
-            </w:r>
-          </w:p>
+              <w:t>a</w:t>
+            </w:r>
+            <w:r>
+              <w:t>pplication/xml</w:t>
+            </w:r>
+          </w:p>
+        </w:tc>
+      </w:tr>
+      <w:tr>
+        <w:tc>
+          <w:tcPr>
+            <w:tcW w:w="2547" w:type="dxa"/>
+          </w:tcPr>
+          <w:p/>
         </w:tc>
         <w:tc>
           <w:tcPr>
@@ -2001,62 +1948,51 @@
           <w:tcPr>
             <w:tcW w:w="6469" w:type="dxa"/>
           </w:tcPr>
-          <w:p/>
-        </w:tc>
-      </w:tr>
-      <w:tr>
-        <w:tc>
-          <w:tcPr>
-            <w:tcW w:w="2547" w:type="dxa"/>
-          </w:tcPr>
-          <w:p/>
-        </w:tc>
-        <w:tc>
-          <w:tcPr>
-            <w:tcW w:w="6469" w:type="dxa"/>
-          </w:tcPr>
-          <w:p>
-            <w:r>
-              <w:t xml:space="preserve">200 / Body: xsd type: </w:t>
-            </w:r>
-            <w:r>
-              <w:t>Policies</w:t>
-            </w:r>
-          </w:p>
-        </w:tc>
-      </w:tr>
-      <w:tr>
-        <w:tc>
-          <w:tcPr>
-            <w:tcW w:w="2547" w:type="dxa"/>
-          </w:tcPr>
-          <w:p/>
-        </w:tc>
-        <w:tc>
-          <w:tcPr>
-            <w:tcW w:w="6469" w:type="dxa"/>
-          </w:tcPr>
-          <w:p>
-            <w:r>
-              <w:t>400</w:t>
-            </w:r>
-          </w:p>
-        </w:tc>
-      </w:tr>
-      <w:tr>
-        <w:tc>
-          <w:tcPr>
-            <w:tcW w:w="2547" w:type="dxa"/>
-          </w:tcPr>
-          <w:p/>
-        </w:tc>
-        <w:tc>
-          <w:tcPr>
-            <w:tcW w:w="6469" w:type="dxa"/>
-          </w:tcPr>
-          <w:p>
-            <w:r>
-              <w:t>500</w:t>
+          <w:p>
+            <w:r>
+              <w:t xml:space="preserve">200 </w:t>
+            </w:r>
+            <w:r>
+              <w:t>application/xml</w:t>
+            </w:r>
+            <w:r>
+              <w:t xml:space="preserve"> </w:t>
+            </w:r>
+          </w:p>
+          <w:p>
+            <w:r>
+              <w:t>xsd:XPolicies</w:t>
+            </w:r>
+          </w:p>
+          <w:p>
+            <w:r>
+              <w:t>Contains the set of all policies stored in the service</w:t>
+            </w:r>
+            <w:r>
+              <w:t xml:space="preserve"> with verification results</w:t>
+            </w:r>
+          </w:p>
+        </w:tc>
+      </w:tr>
+      <w:tr>
+        <w:tc>
+          <w:tcPr>
+            <w:tcW w:w="2547" w:type="dxa"/>
+          </w:tcPr>
+          <w:p>
+            <w:r>
+              <w:lastRenderedPageBreak/>
+              <w:t>In case of service not available</w:t>
+            </w:r>
+          </w:p>
+        </w:tc>
+        <w:tc>
+          <w:tcPr>
+            <w:tcW w:w="6469" w:type="dxa"/>
+          </w:tcPr>
+          <w:p>
+            <w:r>
+              <w:t>404 - Problems, service not available – wrong URL, WS not started</w:t>
             </w:r>
           </w:p>
         </w:tc>
@@ -2078,8 +2014,16 @@
     </w:tbl>
     <w:p/>
     <w:p>
+      <w:pPr>
+        <w:rPr>
+          <w:color w:val="FF0000"/>
+        </w:rPr>
+      </w:pPr>
       <w:r>
-        <w:t>GET all policies given nffg name</w:t>
+        <w:rPr>
+          <w:color w:val="FF0000"/>
+        </w:rPr>
+        <w:t>CREATE a set of policies</w:t>
       </w:r>
     </w:p>
     <w:tbl>
@@ -2098,8 +2042,16 @@
             <w:tcW w:w="2547" w:type="dxa"/>
           </w:tcPr>
           <w:p>
-            <w:r>
-              <w:t>GET</w:t>
+            <w:pPr>
+              <w:tabs>
+                <w:tab w:val="center" w:pos="1165"/>
+              </w:tabs>
+            </w:pPr>
+            <w:r>
+              <w:t>POST</w:t>
+            </w:r>
+            <w:r>
+              <w:tab/>
             </w:r>
           </w:p>
         </w:tc>
@@ -2117,12 +2069,6 @@
               <w:rPr>
                 <w:b/>
               </w:rPr>
-              <w:t>/nffg/{id}</w:t>
-            </w:r>
-            <w:r>
-              <w:rPr>
-                <w:b/>
-              </w:rPr>
               <w:t>/policies</w:t>
             </w:r>
           </w:p>
@@ -2135,6 +2081,33 @@
           </w:tcPr>
           <w:p>
             <w:r>
+              <w:t>Query Parameter</w:t>
+            </w:r>
+          </w:p>
+        </w:tc>
+        <w:tc>
+          <w:tcPr>
+            <w:tcW w:w="6469" w:type="dxa"/>
+          </w:tcPr>
+          <w:p>
+            <w:r>
+              <w:t>?overwrite=y</w:t>
+            </w:r>
+          </w:p>
+          <w:p>
+            <w:r>
+              <w:t>?overwrite=n</w:t>
+            </w:r>
+          </w:p>
+        </w:tc>
+      </w:tr>
+      <w:tr>
+        <w:tc>
+          <w:tcPr>
+            <w:tcW w:w="2547" w:type="dxa"/>
+          </w:tcPr>
+          <w:p>
+            <w:r>
               <w:t>Content-Type</w:t>
             </w:r>
           </w:p>
@@ -2145,6 +2118,28 @@
           </w:tcPr>
           <w:p>
             <w:r>
+              <w:t>application/xml</w:t>
+            </w:r>
+          </w:p>
+        </w:tc>
+      </w:tr>
+      <w:tr>
+        <w:tc>
+          <w:tcPr>
+            <w:tcW w:w="2547" w:type="dxa"/>
+          </w:tcPr>
+          <w:p>
+            <w:r>
+              <w:t>Accept</w:t>
+            </w:r>
+          </w:p>
+        </w:tc>
+        <w:tc>
+          <w:tcPr>
+            <w:tcW w:w="6469" w:type="dxa"/>
+          </w:tcPr>
+          <w:p>
+            <w:r>
               <w:t>Application/xml</w:t>
             </w:r>
           </w:p>
@@ -2157,24 +2152,6 @@
           </w:tcPr>
           <w:p>
             <w:r>
-              <w:t>Body</w:t>
-            </w:r>
-          </w:p>
-        </w:tc>
-        <w:tc>
-          <w:tcPr>
-            <w:tcW w:w="6469" w:type="dxa"/>
-          </w:tcPr>
-          <w:p/>
-        </w:tc>
-      </w:tr>
-      <w:tr>
-        <w:tc>
-          <w:tcPr>
-            <w:tcW w:w="2547" w:type="dxa"/>
-          </w:tcPr>
-          <w:p>
-            <w:r>
               <w:t>Response</w:t>
             </w:r>
           </w:p>
@@ -2183,62 +2160,139 @@
           <w:tcPr>
             <w:tcW w:w="6469" w:type="dxa"/>
           </w:tcPr>
-          <w:p/>
-        </w:tc>
-      </w:tr>
-      <w:tr>
-        <w:tc>
-          <w:tcPr>
-            <w:tcW w:w="2547" w:type="dxa"/>
-          </w:tcPr>
-          <w:p/>
-        </w:tc>
-        <w:tc>
-          <w:tcPr>
-            <w:tcW w:w="6469" w:type="dxa"/>
-          </w:tcPr>
-          <w:p>
-            <w:r>
-              <w:t xml:space="preserve">200 / Body: xsd type: </w:t>
-            </w:r>
-            <w:r>
-              <w:t>Policies</w:t>
-            </w:r>
-          </w:p>
-        </w:tc>
-      </w:tr>
-      <w:tr>
-        <w:tc>
-          <w:tcPr>
-            <w:tcW w:w="2547" w:type="dxa"/>
-          </w:tcPr>
-          <w:p/>
-        </w:tc>
-        <w:tc>
-          <w:tcPr>
-            <w:tcW w:w="6469" w:type="dxa"/>
-          </w:tcPr>
-          <w:p>
-            <w:r>
-              <w:t>400</w:t>
-            </w:r>
-          </w:p>
-        </w:tc>
-      </w:tr>
-      <w:tr>
-        <w:tc>
-          <w:tcPr>
-            <w:tcW w:w="2547" w:type="dxa"/>
-          </w:tcPr>
-          <w:p/>
-        </w:tc>
-        <w:tc>
-          <w:tcPr>
-            <w:tcW w:w="6469" w:type="dxa"/>
-          </w:tcPr>
-          <w:p>
-            <w:r>
-              <w:t>500</w:t>
+          <w:p>
+            <w:r>
+              <w:t xml:space="preserve">200 application/xml </w:t>
+            </w:r>
+          </w:p>
+          <w:p>
+            <w:r>
+              <w:t>xsd:XPolicies</w:t>
+            </w:r>
+          </w:p>
+          <w:p>
+            <w:r>
+              <w:t xml:space="preserve">Contains the set of all policies </w:t>
+            </w:r>
+            <w:r>
+              <w:t>just created</w:t>
+            </w:r>
+          </w:p>
+        </w:tc>
+      </w:tr>
+      <w:tr>
+        <w:tc>
+          <w:tcPr>
+            <w:tcW w:w="2547" w:type="dxa"/>
+          </w:tcPr>
+          <w:p/>
+        </w:tc>
+        <w:tc>
+          <w:tcPr>
+            <w:tcW w:w="6469" w:type="dxa"/>
+          </w:tcPr>
+          <w:p>
+            <w:r>
+              <w:t xml:space="preserve">404 – NotFound – </w:t>
+            </w:r>
+            <w:r>
+              <w:t>At least one policy</w:t>
+            </w:r>
+            <w:r>
+              <w:t xml:space="preserve"> refers to a Nffg that is not existing.</w:t>
+            </w:r>
+          </w:p>
+        </w:tc>
+      </w:tr>
+      <w:tr>
+        <w:tc>
+          <w:tcPr>
+            <w:tcW w:w="2547" w:type="dxa"/>
+          </w:tcPr>
+          <w:p/>
+        </w:tc>
+        <w:tc>
+          <w:tcPr>
+            <w:tcW w:w="6469" w:type="dxa"/>
+          </w:tcPr>
+          <w:p>
+            <w:r>
+              <w:t>*</w:t>
+            </w:r>
+            <w:r>
+              <w:t xml:space="preserve">403 – Forbidden. </w:t>
+            </w:r>
+            <w:r>
+              <w:t>The set of policies</w:t>
+            </w:r>
+            <w:r>
+              <w:t xml:space="preserve"> can’t be created because </w:t>
+            </w:r>
+            <w:r>
+              <w:t>at least one policy witis present.</w:t>
+            </w:r>
+          </w:p>
+          <w:p>
+            <w:r>
+              <w:t>*Only if ?overwrite=n is specifieid</w:t>
+            </w:r>
+          </w:p>
+        </w:tc>
+      </w:tr>
+      <w:tr>
+        <w:tc>
+          <w:tcPr>
+            <w:tcW w:w="2547" w:type="dxa"/>
+          </w:tcPr>
+          <w:p/>
+        </w:tc>
+        <w:tc>
+          <w:tcPr>
+            <w:tcW w:w="6469" w:type="dxa"/>
+          </w:tcPr>
+          <w:p>
+            <w:r>
+              <w:t>**403 – Forbidden – The parameter overwrite assumes a not allowed value (only y/n or no parameter are allowed)</w:t>
+            </w:r>
+          </w:p>
+        </w:tc>
+      </w:tr>
+      <w:tr>
+        <w:tc>
+          <w:tcPr>
+            <w:tcW w:w="2547" w:type="dxa"/>
+          </w:tcPr>
+          <w:p/>
+        </w:tc>
+        <w:tc>
+          <w:tcPr>
+            <w:tcW w:w="6469" w:type="dxa"/>
+          </w:tcPr>
+          <w:p>
+            <w:r>
+              <w:t>500 – Internal Server Error – in case NEO4J is not available or retrieve some errors.</w:t>
+            </w:r>
+          </w:p>
+        </w:tc>
+      </w:tr>
+      <w:tr>
+        <w:tc>
+          <w:tcPr>
+            <w:tcW w:w="2547" w:type="dxa"/>
+          </w:tcPr>
+          <w:p>
+            <w:r>
+              <w:t>In case of service not available</w:t>
+            </w:r>
+          </w:p>
+        </w:tc>
+        <w:tc>
+          <w:tcPr>
+            <w:tcW w:w="6469" w:type="dxa"/>
+          </w:tcPr>
+          <w:p>
+            <w:r>
+              <w:t>404 - Problems, service not available – wrong URL, WS not started</w:t>
             </w:r>
           </w:p>
         </w:tc>
@@ -2260,7 +2314,15 @@
     </w:tbl>
     <w:p/>
     <w:p>
+      <w:pPr>
+        <w:rPr>
+          <w:color w:val="FF0000"/>
+        </w:rPr>
+      </w:pPr>
       <w:r>
+        <w:rPr>
+          <w:color w:val="FF0000"/>
+        </w:rPr>
         <w:t>GET Policy given its name</w:t>
       </w:r>
     </w:p>
@@ -2311,7 +2373,13 @@
               <w:rPr>
                 <w:b/>
               </w:rPr>
-              <w:t>/{id}</w:t>
+              <w:t>/{name</w:t>
+            </w:r>
+            <w:r>
+              <w:rPr>
+                <w:b/>
+              </w:rPr>
+              <w:t>}</w:t>
             </w:r>
           </w:p>
         </w:tc>
@@ -2333,27 +2401,12 @@
           </w:tcPr>
           <w:p>
             <w:r>
-              <w:t>Application/xml</w:t>
-            </w:r>
-          </w:p>
-        </w:tc>
-      </w:tr>
-      <w:tr>
-        <w:tc>
-          <w:tcPr>
-            <w:tcW w:w="2547" w:type="dxa"/>
-          </w:tcPr>
-          <w:p>
-            <w:r>
-              <w:t>Body</w:t>
-            </w:r>
-          </w:p>
-        </w:tc>
-        <w:tc>
-          <w:tcPr>
-            <w:tcW w:w="6469" w:type="dxa"/>
-          </w:tcPr>
-          <w:p/>
+              <w:t>a</w:t>
+            </w:r>
+            <w:r>
+              <w:t>pplication/xml</w:t>
+            </w:r>
+          </w:p>
         </w:tc>
       </w:tr>
       <w:tr>
@@ -2371,7 +2424,24 @@
           <w:tcPr>
             <w:tcW w:w="6469" w:type="dxa"/>
           </w:tcPr>
-          <w:p/>
+          <w:p>
+            <w:r>
+              <w:t xml:space="preserve">200 </w:t>
+            </w:r>
+            <w:r>
+              <w:t>application/xml</w:t>
+            </w:r>
+          </w:p>
+          <w:p>
+            <w:r>
+              <w:t>xsd:XPolicy</w:t>
+            </w:r>
+          </w:p>
+          <w:p>
+            <w:r>
+              <w:t>Contains all the information of the given Policy</w:t>
+            </w:r>
+          </w:p>
         </w:tc>
       </w:tr>
       <w:tr>
@@ -2408,25 +2478,35 @@
           </w:tcPr>
           <w:p>
             <w:r>
-              <w:t>400</w:t>
-            </w:r>
-          </w:p>
-        </w:tc>
-      </w:tr>
-      <w:tr>
-        <w:tc>
-          <w:tcPr>
-            <w:tcW w:w="2547" w:type="dxa"/>
-          </w:tcPr>
-          <w:p/>
-        </w:tc>
-        <w:tc>
-          <w:tcPr>
-            <w:tcW w:w="6469" w:type="dxa"/>
-          </w:tcPr>
-          <w:p>
-            <w:r>
-              <w:t>500</w:t>
+              <w:t xml:space="preserve">404 – NotFound – In case the policy </w:t>
+            </w:r>
+            <w:r>
+              <w:t>with the requested name</w:t>
+            </w:r>
+            <w:r>
+              <w:t xml:space="preserve"> is not stored in the database</w:t>
+            </w:r>
+          </w:p>
+        </w:tc>
+      </w:tr>
+      <w:tr>
+        <w:tc>
+          <w:tcPr>
+            <w:tcW w:w="2547" w:type="dxa"/>
+          </w:tcPr>
+          <w:p>
+            <w:r>
+              <w:t>In case of service not available</w:t>
+            </w:r>
+          </w:p>
+        </w:tc>
+        <w:tc>
+          <w:tcPr>
+            <w:tcW w:w="6469" w:type="dxa"/>
+          </w:tcPr>
+          <w:p>
+            <w:r>
+              <w:t>404 - Problems, service not available – wrong URL, WS not started</w:t>
             </w:r>
           </w:p>
         </w:tc>
@@ -2448,7 +2528,15 @@
     </w:tbl>
     <w:p/>
     <w:p>
+      <w:pPr>
+        <w:rPr>
+          <w:color w:val="FF0000"/>
+        </w:rPr>
+      </w:pPr>
       <w:r>
+        <w:rPr>
+          <w:color w:val="FF0000"/>
+        </w:rPr>
         <w:t>DELETE Policy given its name</w:t>
       </w:r>
     </w:p>
@@ -2469,7 +2557,7 @@
           </w:tcPr>
           <w:p>
             <w:r>
-              <w:t>GET</w:t>
+              <w:t>DELETE</w:t>
             </w:r>
           </w:p>
         </w:tc>
@@ -2499,7 +2587,13 @@
               <w:rPr>
                 <w:b/>
               </w:rPr>
-              <w:t>/{id}</w:t>
+              <w:t>/{name</w:t>
+            </w:r>
+            <w:r>
+              <w:rPr>
+                <w:b/>
+              </w:rPr>
+              <w:t>}</w:t>
             </w:r>
           </w:p>
         </w:tc>
@@ -2521,7 +2615,10 @@
           </w:tcPr>
           <w:p>
             <w:r>
-              <w:t>Application/xml</w:t>
+              <w:t>a</w:t>
+            </w:r>
+            <w:r>
+              <w:t>pplication/xml</w:t>
             </w:r>
           </w:p>
         </w:tc>
@@ -2559,59 +2656,59 @@
           <w:tcPr>
             <w:tcW w:w="6469" w:type="dxa"/>
           </w:tcPr>
-          <w:p/>
-        </w:tc>
-      </w:tr>
-      <w:tr>
-        <w:tc>
-          <w:tcPr>
-            <w:tcW w:w="2547" w:type="dxa"/>
-          </w:tcPr>
-          <w:p/>
-        </w:tc>
-        <w:tc>
-          <w:tcPr>
-            <w:tcW w:w="6469" w:type="dxa"/>
-          </w:tcPr>
-          <w:p>
-            <w:r>
-              <w:t>204</w:t>
-            </w:r>
-          </w:p>
-        </w:tc>
-      </w:tr>
-      <w:tr>
-        <w:tc>
-          <w:tcPr>
-            <w:tcW w:w="2547" w:type="dxa"/>
-          </w:tcPr>
-          <w:p/>
-        </w:tc>
-        <w:tc>
-          <w:tcPr>
-            <w:tcW w:w="6469" w:type="dxa"/>
-          </w:tcPr>
-          <w:p>
-            <w:r>
-              <w:t>400</w:t>
-            </w:r>
-          </w:p>
-        </w:tc>
-      </w:tr>
-      <w:tr>
-        <w:tc>
-          <w:tcPr>
-            <w:tcW w:w="2547" w:type="dxa"/>
-          </w:tcPr>
-          <w:p/>
-        </w:tc>
-        <w:tc>
-          <w:tcPr>
-            <w:tcW w:w="6469" w:type="dxa"/>
-          </w:tcPr>
-          <w:p>
-            <w:r>
-              <w:t>500</w:t>
+          <w:p>
+            <w:r>
+              <w:t>200 application/xml</w:t>
+            </w:r>
+          </w:p>
+          <w:p>
+            <w:r>
+              <w:t>xsd:XPolicy</w:t>
+            </w:r>
+          </w:p>
+          <w:p>
+            <w:r>
+              <w:t xml:space="preserve">Contains the information of the deleted policy. </w:t>
+            </w:r>
+          </w:p>
+        </w:tc>
+      </w:tr>
+      <w:tr>
+        <w:tc>
+          <w:tcPr>
+            <w:tcW w:w="2547" w:type="dxa"/>
+          </w:tcPr>
+          <w:p/>
+        </w:tc>
+        <w:tc>
+          <w:tcPr>
+            <w:tcW w:w="6469" w:type="dxa"/>
+          </w:tcPr>
+          <w:p>
+            <w:r>
+              <w:t>404 – NotFound – The policy you want to delete is not stored in the database</w:t>
+            </w:r>
+          </w:p>
+        </w:tc>
+      </w:tr>
+      <w:tr>
+        <w:tc>
+          <w:tcPr>
+            <w:tcW w:w="2547" w:type="dxa"/>
+          </w:tcPr>
+          <w:p>
+            <w:r>
+              <w:t>In case of service not available</w:t>
+            </w:r>
+          </w:p>
+        </w:tc>
+        <w:tc>
+          <w:tcPr>
+            <w:tcW w:w="6469" w:type="dxa"/>
+          </w:tcPr>
+          <w:p>
+            <w:r>
+              <w:t>404 - Problems, service not available – wrong URL, WS not started</w:t>
             </w:r>
           </w:p>
         </w:tc>
@@ -2633,14 +2730,22 @@
     </w:tbl>
     <w:p/>
     <w:p>
+      <w:pPr>
+        <w:rPr>
+          <w:color w:val="FF0000"/>
+        </w:rPr>
+      </w:pPr>
       <w:r>
-        <w:t>VERIFICATION OF POLICIY</w:t>
+        <w:rPr>
+          <w:color w:val="FF0000"/>
+        </w:rPr>
+        <w:t xml:space="preserve">DELETE </w:t>
       </w:r>
-    </w:p>
-    <w:p/>
-    <w:p>
       <w:r>
-        <w:t>Get NFFG by name</w:t>
+        <w:rPr>
+          <w:color w:val="FF0000"/>
+        </w:rPr>
+        <w:t>all stored policies</w:t>
       </w:r>
     </w:p>
     <w:tbl>
@@ -2660,23 +2765,180 @@
           </w:tcPr>
           <w:p>
             <w:r>
-              <w:t>POST</w:t>
-            </w:r>
-          </w:p>
-        </w:tc>
-        <w:tc>
-          <w:tcPr>
-            <w:tcW w:w="6469" w:type="dxa"/>
-          </w:tcPr>
-          <w:p>
-            <w:r>
-              <w:t>/policy/{id}</w:t>
-            </w:r>
-            <w:r>
+              <w:t>DELETE</w:t>
+            </w:r>
+          </w:p>
+        </w:tc>
+        <w:tc>
+          <w:tcPr>
+            <w:tcW w:w="6469" w:type="dxa"/>
+          </w:tcPr>
+          <w:p>
+            <w:pPr>
               <w:rPr>
                 <w:b/>
               </w:rPr>
-              <w:t>/verification</w:t>
+            </w:pPr>
+            <w:r>
+              <w:rPr>
+                <w:b/>
+              </w:rPr>
+              <w:t>/</w:t>
+            </w:r>
+            <w:r>
+              <w:rPr>
+                <w:b/>
+              </w:rPr>
+              <w:t>policies</w:t>
+            </w:r>
+          </w:p>
+        </w:tc>
+      </w:tr>
+      <w:tr>
+        <w:tc>
+          <w:tcPr>
+            <w:tcW w:w="2547" w:type="dxa"/>
+          </w:tcPr>
+          <w:p/>
+        </w:tc>
+        <w:tc>
+          <w:tcPr>
+            <w:tcW w:w="6469" w:type="dxa"/>
+          </w:tcPr>
+          <w:p/>
+        </w:tc>
+      </w:tr>
+      <w:tr>
+        <w:tc>
+          <w:tcPr>
+            <w:tcW w:w="2547" w:type="dxa"/>
+          </w:tcPr>
+          <w:p/>
+        </w:tc>
+        <w:tc>
+          <w:tcPr>
+            <w:tcW w:w="6469" w:type="dxa"/>
+          </w:tcPr>
+          <w:p/>
+        </w:tc>
+      </w:tr>
+      <w:tr>
+        <w:tc>
+          <w:tcPr>
+            <w:tcW w:w="2547" w:type="dxa"/>
+          </w:tcPr>
+          <w:p>
+            <w:r>
+              <w:t>Response</w:t>
+            </w:r>
+          </w:p>
+        </w:tc>
+        <w:tc>
+          <w:tcPr>
+            <w:tcW w:w="6469" w:type="dxa"/>
+          </w:tcPr>
+          <w:p>
+            <w:r>
+              <w:t>204</w:t>
+            </w:r>
+            <w:r>
+              <w:t xml:space="preserve"> </w:t>
+            </w:r>
+            <w:r>
+              <w:t>- No content</w:t>
+            </w:r>
+          </w:p>
+          <w:p>
+            <w:r>
+              <w:t xml:space="preserve"> </w:t>
+            </w:r>
+          </w:p>
+        </w:tc>
+      </w:tr>
+      <w:tr>
+        <w:tc>
+          <w:tcPr>
+            <w:tcW w:w="2547" w:type="dxa"/>
+          </w:tcPr>
+          <w:p>
+            <w:r>
+              <w:t>In case of service not available</w:t>
+            </w:r>
+          </w:p>
+        </w:tc>
+        <w:tc>
+          <w:tcPr>
+            <w:tcW w:w="6469" w:type="dxa"/>
+          </w:tcPr>
+          <w:p>
+            <w:r>
+              <w:t>404 - Problems, service not available – wrong URL, WS not started</w:t>
+            </w:r>
+          </w:p>
+        </w:tc>
+      </w:tr>
+    </w:tbl>
+    <w:p/>
+    <w:p>
+      <w:pPr>
+        <w:rPr>
+          <w:color w:val="FF0000"/>
+        </w:rPr>
+      </w:pPr>
+      <w:r>
+        <w:rPr>
+          <w:color w:val="FF0000"/>
+        </w:rPr>
+        <w:t>UPDATE a Policy</w:t>
+      </w:r>
+    </w:p>
+    <w:tbl>
+      <w:tblPr>
+        <w:tblStyle w:val="TableGrid"/>
+        <w:tblW w:w="0" w:type="auto"/>
+        <w:tblLook w:val="04A0" w:firstRow="1" w:lastRow="0" w:firstColumn="1" w:lastColumn="0" w:noHBand="0" w:noVBand="1"/>
+      </w:tblPr>
+      <w:tblGrid>
+        <w:gridCol w:w="2547"/>
+        <w:gridCol w:w="6469"/>
+      </w:tblGrid>
+      <w:tr>
+        <w:tc>
+          <w:tcPr>
+            <w:tcW w:w="2547" w:type="dxa"/>
+          </w:tcPr>
+          <w:p>
+            <w:pPr>
+              <w:tabs>
+                <w:tab w:val="center" w:pos="1165"/>
+              </w:tabs>
+            </w:pPr>
+            <w:r>
+              <w:t>PUT</w:t>
+            </w:r>
+          </w:p>
+        </w:tc>
+        <w:tc>
+          <w:tcPr>
+            <w:tcW w:w="6469" w:type="dxa"/>
+          </w:tcPr>
+          <w:p>
+            <w:pPr>
+              <w:rPr>
+                <w:b/>
+              </w:rPr>
+            </w:pPr>
+            <w:r>
+              <w:rPr>
+                <w:b/>
+              </w:rPr>
+              <w:t>/</w:t>
+            </w:r>
+            <w:r>
+              <w:rPr>
+                <w:b/>
+              </w:rPr>
+              <w:t>policy/{name}</w:t>
             </w:r>
           </w:p>
         </w:tc>
@@ -2698,27 +2960,42 @@
           </w:tcPr>
           <w:p>
             <w:r>
-              <w:t>Application/xml</w:t>
-            </w:r>
-          </w:p>
-        </w:tc>
-      </w:tr>
-      <w:tr>
-        <w:tc>
-          <w:tcPr>
-            <w:tcW w:w="2547" w:type="dxa"/>
-          </w:tcPr>
-          <w:p>
-            <w:r>
-              <w:t>Body</w:t>
-            </w:r>
-          </w:p>
-        </w:tc>
-        <w:tc>
-          <w:tcPr>
-            <w:tcW w:w="6469" w:type="dxa"/>
-          </w:tcPr>
-          <w:p/>
+              <w:t>application/xml</w:t>
+            </w:r>
+          </w:p>
+        </w:tc>
+      </w:tr>
+      <w:tr>
+        <w:tc>
+          <w:tcPr>
+            <w:tcW w:w="2547" w:type="dxa"/>
+          </w:tcPr>
+          <w:p>
+            <w:r>
+              <w:t>Accept</w:t>
+            </w:r>
+          </w:p>
+        </w:tc>
+        <w:tc>
+          <w:tcPr>
+            <w:tcW w:w="6469" w:type="dxa"/>
+          </w:tcPr>
+          <w:p>
+            <w:r>
+              <w:t>a</w:t>
+            </w:r>
+            <w:r>
+              <w:t>pplication/xml</w:t>
+            </w:r>
+            <w:r>
+              <w:t xml:space="preserve"> </w:t>
+            </w:r>
+          </w:p>
+          <w:p>
+            <w:r>
+              <w:t>xsd:XPolicy</w:t>
+            </w:r>
+          </w:p>
         </w:tc>
       </w:tr>
       <w:tr>
@@ -2736,78 +3013,348 @@
           <w:tcPr>
             <w:tcW w:w="6469" w:type="dxa"/>
           </w:tcPr>
-          <w:p/>
-        </w:tc>
-      </w:tr>
-      <w:tr>
-        <w:tc>
-          <w:tcPr>
-            <w:tcW w:w="2547" w:type="dxa"/>
-          </w:tcPr>
-          <w:p/>
-        </w:tc>
-        <w:tc>
-          <w:tcPr>
-            <w:tcW w:w="6469" w:type="dxa"/>
-          </w:tcPr>
-          <w:p>
-            <w:r>
-              <w:t>200 / Body: xsd type: Nffg</w:t>
-            </w:r>
-          </w:p>
-        </w:tc>
-      </w:tr>
-      <w:tr>
-        <w:tc>
-          <w:tcPr>
-            <w:tcW w:w="2547" w:type="dxa"/>
-          </w:tcPr>
-          <w:p/>
-        </w:tc>
-        <w:tc>
-          <w:tcPr>
-            <w:tcW w:w="6469" w:type="dxa"/>
-          </w:tcPr>
-          <w:p>
-            <w:r>
-              <w:t>400</w:t>
-            </w:r>
-          </w:p>
-        </w:tc>
-      </w:tr>
-      <w:tr>
-        <w:tc>
-          <w:tcPr>
-            <w:tcW w:w="2547" w:type="dxa"/>
-          </w:tcPr>
-          <w:p/>
-        </w:tc>
-        <w:tc>
-          <w:tcPr>
-            <w:tcW w:w="6469" w:type="dxa"/>
-          </w:tcPr>
-          <w:p>
-            <w:r>
-              <w:t>500</w:t>
-            </w:r>
-          </w:p>
-        </w:tc>
-      </w:tr>
-      <w:tr>
-        <w:tc>
-          <w:tcPr>
-            <w:tcW w:w="2547" w:type="dxa"/>
-          </w:tcPr>
-          <w:p/>
-        </w:tc>
-        <w:tc>
-          <w:tcPr>
-            <w:tcW w:w="6469" w:type="dxa"/>
-          </w:tcPr>
-          <w:p/>
+          <w:p>
+            <w:r>
+              <w:t xml:space="preserve">200 application/xml </w:t>
+            </w:r>
+          </w:p>
+          <w:p>
+            <w:r>
+              <w:t>xsd:X</w:t>
+            </w:r>
+            <w:r>
+              <w:t>Policy</w:t>
+            </w:r>
+          </w:p>
+          <w:p>
+            <w:r>
+              <w:t>Contains the information of the updated policy</w:t>
+            </w:r>
+          </w:p>
+        </w:tc>
+      </w:tr>
+      <w:tr>
+        <w:tc>
+          <w:tcPr>
+            <w:tcW w:w="2547" w:type="dxa"/>
+          </w:tcPr>
+          <w:p/>
+        </w:tc>
+        <w:tc>
+          <w:tcPr>
+            <w:tcW w:w="6469" w:type="dxa"/>
+          </w:tcPr>
+          <w:p>
+            <w:r>
+              <w:t>403</w:t>
+            </w:r>
+            <w:r>
+              <w:t xml:space="preserve"> – </w:t>
+            </w:r>
+            <w:r>
+              <w:t xml:space="preserve">Forbidden </w:t>
+            </w:r>
+            <w:r>
+              <w:t xml:space="preserve">– </w:t>
+            </w:r>
+            <w:r>
+              <w:t>The Nffg the policy refers to does not exist.</w:t>
+            </w:r>
+          </w:p>
+        </w:tc>
+      </w:tr>
+      <w:tr>
+        <w:tc>
+          <w:tcPr>
+            <w:tcW w:w="2547" w:type="dxa"/>
+          </w:tcPr>
+          <w:p/>
+        </w:tc>
+        <w:tc>
+          <w:tcPr>
+            <w:tcW w:w="6469" w:type="dxa"/>
+          </w:tcPr>
+          <w:p>
+            <w:r>
+              <w:t>404 – NotFound – The policy you want to update does not exists.</w:t>
+            </w:r>
+          </w:p>
+        </w:tc>
+      </w:tr>
+      <w:tr>
+        <w:tc>
+          <w:tcPr>
+            <w:tcW w:w="2547" w:type="dxa"/>
+          </w:tcPr>
+          <w:p>
+            <w:r>
+              <w:t>In case of service not available</w:t>
+            </w:r>
+          </w:p>
+        </w:tc>
+        <w:tc>
+          <w:tcPr>
+            <w:tcW w:w="6469" w:type="dxa"/>
+          </w:tcPr>
+          <w:p>
+            <w:r>
+              <w:t>404 - Problems, service not available – wrong URL, WS not started</w:t>
+            </w:r>
+          </w:p>
         </w:tc>
       </w:tr>
     </w:tbl>
+    <w:p/>
+    <w:p>
+      <w:pPr>
+        <w:rPr>
+          <w:b/>
+        </w:rPr>
+      </w:pPr>
+      <w:r>
+        <w:rPr>
+          <w:b/>
+        </w:rPr>
+        <w:t>NOTE:</w:t>
+      </w:r>
+      <w:r>
+        <w:rPr>
+          <w:b/>
+        </w:rPr>
+        <w:t xml:space="preserve"> The policy name can</w:t>
+      </w:r>
+      <w:r>
+        <w:rPr>
+          <w:b/>
+        </w:rPr>
+        <w:t xml:space="preserve">not be </w:t>
+      </w:r>
+      <w:r>
+        <w:rPr>
+          <w:b/>
+        </w:rPr>
+        <w:t>modified;</w:t>
+      </w:r>
+      <w:r>
+        <w:rPr>
+          <w:b/>
+        </w:rPr>
+        <w:t xml:space="preserve"> it identifies in </w:t>
+      </w:r>
+      <w:r>
+        <w:rPr>
+          <w:b/>
+        </w:rPr>
+        <w:t xml:space="preserve">a </w:t>
+      </w:r>
+      <w:r>
+        <w:rPr>
+          <w:b/>
+        </w:rPr>
+        <w:t>unique way the policy itself!</w:t>
+      </w:r>
+      <w:r>
+        <w:rPr>
+          <w:b/>
+        </w:rPr>
+        <w:t xml:space="preserve"> All the others parameters, including the nffg the policy refers to, can be modified.</w:t>
+      </w:r>
+    </w:p>
+    <w:p>
+      <w:pPr>
+        <w:rPr>
+          <w:color w:val="FF0000"/>
+        </w:rPr>
+      </w:pPr>
+      <w:r>
+        <w:rPr>
+          <w:color w:val="FF0000"/>
+        </w:rPr>
+        <w:t>VERIFICATION OF POLICIY</w:t>
+      </w:r>
+    </w:p>
+    <w:tbl>
+      <w:tblPr>
+        <w:tblStyle w:val="TableGrid"/>
+        <w:tblW w:w="0" w:type="auto"/>
+        <w:tblLook w:val="04A0" w:firstRow="1" w:lastRow="0" w:firstColumn="1" w:lastColumn="0" w:noHBand="0" w:noVBand="1"/>
+      </w:tblPr>
+      <w:tblGrid>
+        <w:gridCol w:w="2547"/>
+        <w:gridCol w:w="6469"/>
+      </w:tblGrid>
+      <w:tr>
+        <w:tc>
+          <w:tcPr>
+            <w:tcW w:w="2547" w:type="dxa"/>
+          </w:tcPr>
+          <w:p>
+            <w:pPr>
+              <w:tabs>
+                <w:tab w:val="center" w:pos="1165"/>
+              </w:tabs>
+            </w:pPr>
+            <w:r>
+              <w:t>POST</w:t>
+            </w:r>
+          </w:p>
+        </w:tc>
+        <w:tc>
+          <w:tcPr>
+            <w:tcW w:w="6469" w:type="dxa"/>
+          </w:tcPr>
+          <w:p>
+            <w:pPr>
+              <w:rPr>
+                <w:b/>
+              </w:rPr>
+            </w:pPr>
+            <w:r>
+              <w:rPr>
+                <w:b/>
+              </w:rPr>
+              <w:t>/</w:t>
+            </w:r>
+            <w:r>
+              <w:rPr>
+                <w:b/>
+              </w:rPr>
+              <w:t>policy/{name}</w:t>
+            </w:r>
+          </w:p>
+        </w:tc>
+      </w:tr>
+      <w:tr>
+        <w:tc>
+          <w:tcPr>
+            <w:tcW w:w="2547" w:type="dxa"/>
+          </w:tcPr>
+          <w:p>
+            <w:r>
+              <w:t>Content-Type</w:t>
+            </w:r>
+          </w:p>
+        </w:tc>
+        <w:tc>
+          <w:tcPr>
+            <w:tcW w:w="6469" w:type="dxa"/>
+          </w:tcPr>
+          <w:p>
+            <w:r>
+              <w:t>application/xml</w:t>
+            </w:r>
+          </w:p>
+        </w:tc>
+      </w:tr>
+      <w:tr>
+        <w:tc>
+          <w:tcPr>
+            <w:tcW w:w="2547" w:type="dxa"/>
+          </w:tcPr>
+          <w:p>
+            <w:r>
+              <w:t>Response</w:t>
+            </w:r>
+          </w:p>
+        </w:tc>
+        <w:tc>
+          <w:tcPr>
+            <w:tcW w:w="6469" w:type="dxa"/>
+          </w:tcPr>
+          <w:p>
+            <w:r>
+              <w:t xml:space="preserve">200 application/xml </w:t>
+            </w:r>
+          </w:p>
+          <w:p>
+            <w:r>
+              <w:t>xsd:XPolicy</w:t>
+            </w:r>
+          </w:p>
+          <w:p>
+            <w:r>
+              <w:t xml:space="preserve">Contains the information of the </w:t>
+            </w:r>
+            <w:r>
+              <w:t>verified</w:t>
+            </w:r>
+            <w:r>
+              <w:t xml:space="preserve"> policy</w:t>
+            </w:r>
+            <w:r>
+              <w:t>, including all verification informations</w:t>
+            </w:r>
+          </w:p>
+        </w:tc>
+      </w:tr>
+      <w:tr>
+        <w:tc>
+          <w:tcPr>
+            <w:tcW w:w="2547" w:type="dxa"/>
+          </w:tcPr>
+          <w:p/>
+        </w:tc>
+        <w:tc>
+          <w:tcPr>
+            <w:tcW w:w="6469" w:type="dxa"/>
+          </w:tcPr>
+          <w:p>
+            <w:r>
+              <w:t xml:space="preserve">404 – NotFound – The policy you want to </w:t>
+            </w:r>
+            <w:r>
+              <w:t>verify</w:t>
+            </w:r>
+            <w:r>
+              <w:t xml:space="preserve"> does not exists.</w:t>
+            </w:r>
+          </w:p>
+        </w:tc>
+      </w:tr>
+      <w:tr>
+        <w:tc>
+          <w:tcPr>
+            <w:tcW w:w="2547" w:type="dxa"/>
+          </w:tcPr>
+          <w:p/>
+        </w:tc>
+        <w:tc>
+          <w:tcPr>
+            <w:tcW w:w="6469" w:type="dxa"/>
+          </w:tcPr>
+          <w:p>
+            <w:r>
+              <w:t>500 – Internal Server Error – Problems while contacting Neo4j</w:t>
+            </w:r>
+            <w:bookmarkStart w:id="0" w:name="_GoBack"/>
+            <w:bookmarkEnd w:id="0"/>
+          </w:p>
+        </w:tc>
+      </w:tr>
+      <w:tr>
+        <w:tc>
+          <w:tcPr>
+            <w:tcW w:w="2547" w:type="dxa"/>
+          </w:tcPr>
+          <w:p>
+            <w:r>
+              <w:t>In case of service not available</w:t>
+            </w:r>
+          </w:p>
+        </w:tc>
+        <w:tc>
+          <w:tcPr>
+            <w:tcW w:w="6469" w:type="dxa"/>
+          </w:tcPr>
+          <w:p>
+            <w:r>
+              <w:t>404 - Problems, service not available – wrong URL, WS not started</w:t>
+            </w:r>
+          </w:p>
+        </w:tc>
+      </w:tr>
+    </w:tbl>
+    <w:p/>
     <w:p/>
     <w:sectPr>
       <w:pgSz w:w="11906" w:h="16838"/>

</xml_diff>

<commit_message>
Exception Client1 Verified - Fixed verification of policy node
</commit_message>
<xml_diff>
--- a/Assignments3.docx
+++ b/Assignments3.docx
@@ -19,13 +19,8 @@
           </w:tcPr>
           <w:p>
             <w:r>
-              <w:t>/</w:t>
-            </w:r>
-            <w:proofErr w:type="spellStart"/>
-            <w:r>
-              <w:t>nffgs</w:t>
-            </w:r>
-            <w:proofErr w:type="spellEnd"/>
+              <w:t>/nffgs</w:t>
+            </w:r>
           </w:p>
         </w:tc>
         <w:tc>
@@ -34,21 +29,11 @@
           </w:tcPr>
           <w:p>
             <w:r>
-              <w:t xml:space="preserve">Retrieve the set of all </w:t>
-            </w:r>
-            <w:proofErr w:type="spellStart"/>
-            <w:r>
-              <w:t>nffgs</w:t>
-            </w:r>
-            <w:proofErr w:type="spellEnd"/>
-            <w:r>
-              <w:t xml:space="preserve"> or create a set of new </w:t>
-            </w:r>
-            <w:proofErr w:type="spellStart"/>
-            <w:r>
-              <w:t>nffgs</w:t>
-            </w:r>
-            <w:proofErr w:type="spellEnd"/>
+              <w:t>Retrieve the set of all nffgs</w:t>
+            </w:r>
+            <w:r>
+              <w:t xml:space="preserve"> or create a set of new nffgs</w:t>
+            </w:r>
           </w:p>
         </w:tc>
       </w:tr>
@@ -59,13 +44,8 @@
           </w:tcPr>
           <w:p>
             <w:r>
-              <w:t>/</w:t>
-            </w:r>
-            <w:proofErr w:type="spellStart"/>
-            <w:r>
-              <w:t>nffg</w:t>
-            </w:r>
-            <w:proofErr w:type="spellEnd"/>
+              <w:t>/nffg</w:t>
+            </w:r>
           </w:p>
         </w:tc>
         <w:tc>
@@ -74,13 +54,8 @@
           </w:tcPr>
           <w:p>
             <w:r>
-              <w:t xml:space="preserve">Used to create a new </w:t>
-            </w:r>
-            <w:proofErr w:type="spellStart"/>
-            <w:r>
-              <w:t>nffg</w:t>
-            </w:r>
-            <w:proofErr w:type="spellEnd"/>
+              <w:t>Used to create a new nffg</w:t>
+            </w:r>
           </w:p>
         </w:tc>
       </w:tr>
@@ -91,15 +66,7 @@
           </w:tcPr>
           <w:p>
             <w:r>
-              <w:t>/</w:t>
-            </w:r>
-            <w:proofErr w:type="spellStart"/>
-            <w:r>
-              <w:t>nffg</w:t>
-            </w:r>
-            <w:proofErr w:type="spellEnd"/>
-            <w:r>
-              <w:t>/{id}</w:t>
+              <w:t>/nffg/{id}</w:t>
             </w:r>
           </w:p>
         </w:tc>
@@ -109,15 +76,7 @@
           </w:tcPr>
           <w:p>
             <w:r>
-              <w:t xml:space="preserve">Retrieve an </w:t>
-            </w:r>
-            <w:proofErr w:type="spellStart"/>
-            <w:r>
-              <w:t>nffg</w:t>
-            </w:r>
-            <w:proofErr w:type="spellEnd"/>
-            <w:r>
-              <w:t xml:space="preserve"> given its name</w:t>
+              <w:t>Retrieve an nffg given its name</w:t>
             </w:r>
           </w:p>
         </w:tc>
@@ -237,15 +196,7 @@
           </w:tcPr>
           <w:p>
             <w:r>
-              <w:t xml:space="preserve">*the way </w:t>
-            </w:r>
-            <w:proofErr w:type="gramStart"/>
-            <w:r>
-              <w:t>this operations</w:t>
-            </w:r>
-            <w:proofErr w:type="gramEnd"/>
-            <w:r>
-              <w:t xml:space="preserve"> are implemented are described below</w:t>
+              <w:t>*the way this operations are implemented are described below</w:t>
             </w:r>
           </w:p>
         </w:tc>
@@ -290,15 +241,7 @@
         <w:t>In this solution I considered the poss</w:t>
       </w:r>
       <w:r>
-        <w:t xml:space="preserve">ibility to create a set of </w:t>
-      </w:r>
-      <w:proofErr w:type="spellStart"/>
-      <w:r>
-        <w:t>Nffg</w:t>
-      </w:r>
-      <w:proofErr w:type="spellEnd"/>
-      <w:r>
-        <w:t>. The main motivations of this choice are:</w:t>
+        <w:t>ibility to create a set of Nffg. The main motivations of this choice are:</w:t>
       </w:r>
     </w:p>
     <w:p>
@@ -322,31 +265,7 @@
         </w:numPr>
       </w:pPr>
       <w:r>
-        <w:t xml:space="preserve">I want to give the user the possibility to create a whole set of </w:t>
-      </w:r>
-      <w:proofErr w:type="spellStart"/>
-      <w:r>
-        <w:t>Nffgs</w:t>
-      </w:r>
-      <w:proofErr w:type="spellEnd"/>
-      <w:r>
-        <w:t xml:space="preserve">. In the case at least one </w:t>
-      </w:r>
-      <w:proofErr w:type="spellStart"/>
-      <w:r>
-        <w:t>nffg</w:t>
-      </w:r>
-      <w:proofErr w:type="spellEnd"/>
-      <w:r>
-        <w:t xml:space="preserve"> is not existing, no </w:t>
-      </w:r>
-      <w:proofErr w:type="spellStart"/>
-      <w:r>
-        <w:t>nffgs</w:t>
-      </w:r>
-      <w:proofErr w:type="spellEnd"/>
-      <w:r>
-        <w:t xml:space="preserve"> are created. The state of the system does not change.</w:t>
+        <w:t>I want to give the user the possibility to create a whole set of Nffgs. In the case at least one nffg is not existing, no nffgs are created. The state of the system does not change.</w:t>
       </w:r>
       <w:r>
         <w:t xml:space="preserve"> </w:t>
@@ -385,15 +304,7 @@
         <w:pStyle w:val="ListParagraph"/>
       </w:pPr>
       <w:r>
-        <w:t xml:space="preserve">1) The user is inserting a set of </w:t>
-      </w:r>
-      <w:proofErr w:type="spellStart"/>
-      <w:r>
-        <w:t>nffgs</w:t>
-      </w:r>
-      <w:proofErr w:type="spellEnd"/>
-      <w:r>
-        <w:t xml:space="preserve"> (already started the transaction) and</w:t>
+        <w:t>1) The user is inserting a set of nffgs (already started the transaction) and</w:t>
       </w:r>
     </w:p>
     <w:p>
@@ -401,31 +312,7 @@
         <w:pStyle w:val="ListParagraph"/>
       </w:pPr>
       <w:r>
-        <w:t xml:space="preserve">2) another user tries to insert an </w:t>
-      </w:r>
-      <w:proofErr w:type="spellStart"/>
-      <w:r>
-        <w:t>Nffg</w:t>
-      </w:r>
-      <w:proofErr w:type="spellEnd"/>
-      <w:r>
-        <w:t xml:space="preserve"> having the same name of one of the </w:t>
-      </w:r>
-      <w:proofErr w:type="spellStart"/>
-      <w:r>
-        <w:t>Nffg</w:t>
-      </w:r>
-      <w:proofErr w:type="spellEnd"/>
-      <w:r>
-        <w:t xml:space="preserve"> the second user is locked until all the </w:t>
-      </w:r>
-      <w:proofErr w:type="spellStart"/>
-      <w:r>
-        <w:t>nffgs</w:t>
-      </w:r>
-      <w:proofErr w:type="spellEnd"/>
-      <w:r>
-        <w:t xml:space="preserve"> of first user are created. </w:t>
+        <w:t xml:space="preserve">2) another user tries to insert an Nffg having the same name of one of the Nffg the second user is locked until all the nffgs of first user are created. </w:t>
       </w:r>
     </w:p>
     <w:p>
@@ -453,7 +340,6 @@
         </w:rPr>
         <w:t xml:space="preserve">These features are applied to the </w:t>
       </w:r>
-      <w:proofErr w:type="spellStart"/>
       <w:r>
         <w:rPr>
           <w:b/>
@@ -462,7 +348,6 @@
         </w:rPr>
         <w:t>loadAll</w:t>
       </w:r>
-      <w:proofErr w:type="spellEnd"/>
       <w:r>
         <w:rPr>
           <w:highlight w:val="yellow"/>
@@ -482,40 +367,16 @@
         <w:t>Similar concepts are applied to the creation of a set of policies: no interleaved actions of different users can modify the result of a transaction. At the end of the transaction the status of the system is perfectly predictable. It can change only after the end of a transaction when another user o</w:t>
       </w:r>
       <w:r>
-        <w:t xml:space="preserve">verwrites existing policies. </w:t>
-      </w:r>
-      <w:proofErr w:type="spellStart"/>
-      <w:r>
-        <w:t>Hovew</w:t>
-      </w:r>
-      <w:r>
-        <w:t>er</w:t>
-      </w:r>
-      <w:proofErr w:type="spellEnd"/>
-      <w:r>
-        <w:t xml:space="preserve"> the transaction behaviour is serializable and no undefined states can be reached.</w:t>
+        <w:t>verwrites existing policies. Hovew</w:t>
+      </w:r>
+      <w:r>
+        <w:t>er the transaction behaviour is serializable and no undefined states can be reached.</w:t>
       </w:r>
       <w:r>
         <w:br/>
       </w:r>
       <w:r>
-        <w:t xml:space="preserve">I do not </w:t>
-      </w:r>
-      <w:proofErr w:type="gramStart"/>
-      <w:r>
-        <w:t>considered</w:t>
-      </w:r>
-      <w:proofErr w:type="gramEnd"/>
-      <w:r>
-        <w:t xml:space="preserve"> the possibility of creating a whole set of </w:t>
-      </w:r>
-      <w:proofErr w:type="spellStart"/>
-      <w:r>
-        <w:t>nffgs</w:t>
-      </w:r>
-      <w:proofErr w:type="spellEnd"/>
-      <w:r>
-        <w:t xml:space="preserve"> and policies together as I considered them two different kinds of objects with different lifecycle.</w:t>
+        <w:t>I do not considered the possibility of creating a whole set of nffgs and policies together as I considered them two different kinds of objects with different lifecycle.</w:t>
       </w:r>
       <w:r>
         <w:br/>
@@ -525,23 +386,7 @@
         <w:br/>
       </w:r>
       <w:r>
-        <w:t xml:space="preserve">I managed concurrency at two levels, </w:t>
-      </w:r>
-      <w:proofErr w:type="spellStart"/>
-      <w:r>
-        <w:t>nffg</w:t>
-      </w:r>
-      <w:proofErr w:type="spellEnd"/>
-      <w:r>
-        <w:t xml:space="preserve"> and policy level. I exploited the synchronized blocks on two different private static objects: the map containing the </w:t>
-      </w:r>
-      <w:proofErr w:type="spellStart"/>
-      <w:r>
-        <w:t>nffgs</w:t>
-      </w:r>
-      <w:proofErr w:type="spellEnd"/>
-      <w:r>
-        <w:t xml:space="preserve"> and the map containing the policies.</w:t>
+        <w:t>I managed concurrency at two levels, nffg and policy level. I exploited the synchronized blocks on two different private static objects: the map containing the nffgs and the map containing the policies.</w:t>
       </w:r>
     </w:p>
     <w:p>
@@ -553,69 +398,19 @@
         </w:numPr>
       </w:pPr>
       <w:r>
-        <w:t xml:space="preserve">Actions involving exclusively actions on policies that are not interfering with </w:t>
-      </w:r>
-      <w:proofErr w:type="spellStart"/>
-      <w:r>
-        <w:t>Nffgs</w:t>
-      </w:r>
-      <w:proofErr w:type="spellEnd"/>
-      <w:r>
-        <w:t xml:space="preserve"> are synchronized only on the map of policies. </w:t>
+        <w:t xml:space="preserve">Actions involving exclusively actions on policies that are not interfering with Nffgs are synchronized only on the map of policies. </w:t>
       </w:r>
       <w:r>
         <w:rPr>
           <w:b/>
         </w:rPr>
-        <w:t xml:space="preserve">This is possible because the Deletion of </w:t>
-      </w:r>
-      <w:proofErr w:type="spellStart"/>
+        <w:t>This is possible because the Deletion of nffgs is not implemented!</w:t>
+      </w:r>
       <w:r>
         <w:rPr>
           <w:b/>
         </w:rPr>
-        <w:t>nffgs</w:t>
-      </w:r>
-      <w:proofErr w:type="spellEnd"/>
-      <w:r>
-        <w:rPr>
-          <w:b/>
-        </w:rPr>
-        <w:t xml:space="preserve"> is not implemented!</w:t>
-      </w:r>
-      <w:r>
-        <w:rPr>
-          <w:b/>
-        </w:rPr>
-        <w:t xml:space="preserve"> In </w:t>
-      </w:r>
-      <w:proofErr w:type="gramStart"/>
-      <w:r>
-        <w:rPr>
-          <w:b/>
-        </w:rPr>
-        <w:t>fact</w:t>
-      </w:r>
-      <w:proofErr w:type="gramEnd"/>
-      <w:r>
-        <w:rPr>
-          <w:b/>
-        </w:rPr>
-        <w:t xml:space="preserve"> the removal of an </w:t>
-      </w:r>
-      <w:proofErr w:type="spellStart"/>
-      <w:r>
-        <w:rPr>
-          <w:b/>
-        </w:rPr>
-        <w:t>Nffg</w:t>
-      </w:r>
-      <w:proofErr w:type="spellEnd"/>
-      <w:r>
-        <w:rPr>
-          <w:b/>
-        </w:rPr>
-        <w:t xml:space="preserve"> is connected to the lifecycle of policies.</w:t>
+        <w:t xml:space="preserve"> In fact the removal of an Nffg is connected to the lifecycle of policies.</w:t>
       </w:r>
     </w:p>
     <w:p>
@@ -627,67 +422,19 @@
         </w:numPr>
       </w:pPr>
       <w:r>
-        <w:t xml:space="preserve">Action on policies requiring access also to the set of </w:t>
-      </w:r>
-      <w:proofErr w:type="spellStart"/>
-      <w:r>
-        <w:t>nffgs</w:t>
-      </w:r>
-      <w:proofErr w:type="spellEnd"/>
-      <w:r>
-        <w:t xml:space="preserve"> are synchronized either on the </w:t>
-      </w:r>
-      <w:proofErr w:type="spellStart"/>
-      <w:r>
-        <w:t>HashMap</w:t>
-      </w:r>
-      <w:proofErr w:type="spellEnd"/>
-      <w:r>
-        <w:t xml:space="preserve"> of </w:t>
-      </w:r>
-      <w:proofErr w:type="spellStart"/>
-      <w:r>
-        <w:t>Nffgs</w:t>
-      </w:r>
-      <w:proofErr w:type="spellEnd"/>
-      <w:r>
-        <w:t xml:space="preserve"> and on the </w:t>
-      </w:r>
-      <w:proofErr w:type="spellStart"/>
-      <w:r>
-        <w:t>HashMap</w:t>
-      </w:r>
-      <w:proofErr w:type="spellEnd"/>
-      <w:r>
-        <w:t xml:space="preserve"> of Policies. The order is always:</w:t>
+        <w:t>Action on policies requiring access also to the set of nffgs are synchronized either on the HashMap of Nffgs and on the HashMap of Policies. The order is always:</w:t>
       </w:r>
       <w:r>
         <w:br/>
       </w:r>
       <w:r>
-        <w:t>Synchronized(</w:t>
-      </w:r>
-      <w:proofErr w:type="spellStart"/>
-      <w:r>
-        <w:t>mapXNffgs</w:t>
-      </w:r>
-      <w:proofErr w:type="spellEnd"/>
-      <w:r>
-        <w:t>)</w:t>
+        <w:t>Synchronized(mapXNffgs)</w:t>
       </w:r>
       <w:r>
         <w:br/>
       </w:r>
       <w:r>
-        <w:t>synchronized(</w:t>
-      </w:r>
-      <w:proofErr w:type="spellStart"/>
-      <w:r>
-        <w:t>mapXPolicies</w:t>
-      </w:r>
-      <w:proofErr w:type="spellEnd"/>
-      <w:r>
-        <w:t>)</w:t>
+        <w:t>synchronized(mapXPolicies)</w:t>
       </w:r>
       <w:r>
         <w:br/>
@@ -705,29 +452,11 @@
         <w:t xml:space="preserve">in parallel </w:t>
       </w:r>
       <w:r>
-        <w:t xml:space="preserve">actions on </w:t>
-      </w:r>
-      <w:proofErr w:type="spellStart"/>
-      <w:r>
-        <w:t>nffgs</w:t>
-      </w:r>
-      <w:proofErr w:type="spellEnd"/>
-      <w:r>
-        <w:t xml:space="preserve"> and policies that can not interfere.</w:t>
-      </w:r>
-      <w:r>
-        <w:t xml:space="preserve"> Note that NOT ALL THE OPERATIONS on policies can be synchronized only on the </w:t>
-      </w:r>
-      <w:proofErr w:type="spellStart"/>
-      <w:r>
-        <w:t>HashMap</w:t>
-      </w:r>
-      <w:proofErr w:type="spellEnd"/>
-      <w:r>
-        <w:t xml:space="preserve"> of policies (see the code for further details).</w:t>
-      </w:r>
-      <w:bookmarkStart w:id="0" w:name="_GoBack"/>
-      <w:bookmarkEnd w:id="0"/>
+        <w:t>actions on nffgs and policies that can not interfere.</w:t>
+      </w:r>
+      <w:r>
+        <w:t xml:space="preserve"> Note that NOT ALL THE OPERATIONS on policies can be synchronized only on the HashMap of policies (see the code for further details).</w:t>
+      </w:r>
     </w:p>
     <w:p>
       <w:pPr>
@@ -739,31 +468,7 @@
         <w:pStyle w:val="ListParagraph"/>
       </w:pPr>
       <w:r>
-        <w:t xml:space="preserve">All the actions involving </w:t>
-      </w:r>
-      <w:proofErr w:type="spellStart"/>
-      <w:r>
-        <w:t>Nffgs</w:t>
-      </w:r>
-      <w:proofErr w:type="spellEnd"/>
-      <w:r>
-        <w:t xml:space="preserve"> are synchronized on the </w:t>
-      </w:r>
-      <w:proofErr w:type="spellStart"/>
-      <w:r>
-        <w:t>HashMap</w:t>
-      </w:r>
-      <w:proofErr w:type="spellEnd"/>
-      <w:r>
-        <w:t xml:space="preserve"> of </w:t>
-      </w:r>
-      <w:proofErr w:type="spellStart"/>
-      <w:r>
-        <w:t>Nffgs</w:t>
-      </w:r>
-      <w:proofErr w:type="spellEnd"/>
-      <w:r>
-        <w:t xml:space="preserve"> only.</w:t>
+        <w:t>All the actions involving Nffgs are synchronized on the HashMap of Nffgs only.</w:t>
       </w:r>
     </w:p>
     <w:p>
@@ -851,13 +556,8 @@
           </w:tcPr>
           <w:p>
             <w:r>
-              <w:t>/</w:t>
-            </w:r>
-            <w:proofErr w:type="spellStart"/>
-            <w:r>
-              <w:t>nffg</w:t>
-            </w:r>
-            <w:proofErr w:type="spellEnd"/>
+              <w:t>/nffg</w:t>
+            </w:r>
           </w:p>
         </w:tc>
       </w:tr>
@@ -927,22 +627,15 @@
             <w:tcW w:w="6469" w:type="dxa"/>
           </w:tcPr>
           <w:p>
-            <w:proofErr w:type="spellStart"/>
-            <w:r>
-              <w:t>xsd</w:t>
-            </w:r>
-            <w:proofErr w:type="spellEnd"/>
-            <w:r>
-              <w:t xml:space="preserve"> type: </w:t>
-            </w:r>
-            <w:proofErr w:type="spellStart"/>
+            <w:r>
+              <w:t xml:space="preserve">xsd type: </w:t>
+            </w:r>
             <w:r>
               <w:t>X</w:t>
             </w:r>
             <w:r>
               <w:t>Nffg</w:t>
             </w:r>
-            <w:proofErr w:type="spellEnd"/>
           </w:p>
         </w:tc>
       </w:tr>
@@ -974,15 +667,7 @@
           </w:p>
           <w:p>
             <w:r>
-              <w:t xml:space="preserve">type: </w:t>
-            </w:r>
-            <w:proofErr w:type="spellStart"/>
-            <w:r>
-              <w:t>XNffg</w:t>
-            </w:r>
-            <w:proofErr w:type="spellEnd"/>
-            <w:r>
-              <w:t xml:space="preserve"> </w:t>
+              <w:t xml:space="preserve">type: XNffg </w:t>
             </w:r>
           </w:p>
           <w:p>
@@ -994,23 +679,7 @@
               </w:numPr>
             </w:pPr>
             <w:r>
-              <w:t xml:space="preserve">Return an element of type </w:t>
-            </w:r>
-            <w:proofErr w:type="spellStart"/>
-            <w:r>
-              <w:t>XNffg</w:t>
-            </w:r>
-            <w:proofErr w:type="spellEnd"/>
-            <w:r>
-              <w:t>, with updated “</w:t>
-            </w:r>
-            <w:proofErr w:type="spellStart"/>
-            <w:r>
-              <w:t>lastUpdate</w:t>
-            </w:r>
-            <w:proofErr w:type="spellEnd"/>
-            <w:r>
-              <w:t>” field, containing date-time of server at creation time</w:t>
+              <w:t>Return an element of type XNffg, with updated “lastUpdate” field, containing date-time of server at creation time</w:t>
             </w:r>
             <w:r>
               <w:t>.</w:t>
@@ -1031,40 +700,12 @@
               <w:rPr>
                 <w:u w:val="single"/>
               </w:rPr>
-              <w:t xml:space="preserve">The </w:t>
-            </w:r>
-            <w:proofErr w:type="spellStart"/>
+              <w:t>The Nffg contains the attribute href containing the information on the URI of the newly created resource</w:t>
+            </w:r>
             <w:r>
               <w:rPr>
                 <w:u w:val="single"/>
               </w:rPr>
-              <w:t>Nffg</w:t>
-            </w:r>
-            <w:proofErr w:type="spellEnd"/>
-            <w:r>
-              <w:rPr>
-                <w:u w:val="single"/>
-              </w:rPr>
-              <w:t xml:space="preserve"> contains the attribute </w:t>
-            </w:r>
-            <w:proofErr w:type="spellStart"/>
-            <w:r>
-              <w:rPr>
-                <w:u w:val="single"/>
-              </w:rPr>
-              <w:t>href</w:t>
-            </w:r>
-            <w:proofErr w:type="spellEnd"/>
-            <w:r>
-              <w:rPr>
-                <w:u w:val="single"/>
-              </w:rPr>
-              <w:t xml:space="preserve"> containing the information on the URI of the newly created resource</w:t>
-            </w:r>
-            <w:r>
-              <w:rPr>
-                <w:u w:val="single"/>
-              </w:rPr>
               <w:t>. URI is also embedded in the response header</w:t>
             </w:r>
           </w:p>
@@ -1107,15 +748,7 @@
               <w:t xml:space="preserve"> Forbidden</w:t>
             </w:r>
             <w:r>
-              <w:t xml:space="preserve"> – Resource already existing - </w:t>
-            </w:r>
-            <w:proofErr w:type="spellStart"/>
-            <w:r>
-              <w:t>Nffg</w:t>
-            </w:r>
-            <w:proofErr w:type="spellEnd"/>
-            <w:r>
-              <w:t xml:space="preserve"> already existing</w:t>
+              <w:t xml:space="preserve"> – Resource already existing - Nffg already existing</w:t>
             </w:r>
           </w:p>
         </w:tc>
@@ -1212,13 +845,8 @@
               <w:t xml:space="preserve">e.g. </w:t>
             </w:r>
             <w:r>
-              <w:t xml:space="preserve">wrong </w:t>
-            </w:r>
-            <w:proofErr w:type="spellStart"/>
-            <w:r>
-              <w:t>url</w:t>
-            </w:r>
-            <w:proofErr w:type="spellEnd"/>
+              <w:t>wrong url</w:t>
+            </w:r>
             <w:r>
               <w:t>, WS not started</w:t>
             </w:r>
@@ -1273,13 +901,8 @@
           </w:tcPr>
           <w:p>
             <w:r>
-              <w:t>/</w:t>
-            </w:r>
-            <w:proofErr w:type="spellStart"/>
-            <w:r>
-              <w:t>nffgs</w:t>
-            </w:r>
-            <w:proofErr w:type="spellEnd"/>
+              <w:t>/nffgs</w:t>
+            </w:r>
           </w:p>
         </w:tc>
       </w:tr>
@@ -1327,27 +950,12 @@
           </w:p>
           <w:p>
             <w:r>
-              <w:t xml:space="preserve">Body type: </w:t>
-            </w:r>
-            <w:proofErr w:type="spellStart"/>
-            <w:proofErr w:type="gramStart"/>
-            <w:r>
-              <w:t>xsd:Nffgs</w:t>
-            </w:r>
-            <w:proofErr w:type="spellEnd"/>
-            <w:proofErr w:type="gramEnd"/>
-          </w:p>
-          <w:p>
-            <w:r>
-              <w:t xml:space="preserve">Contains the set of all available </w:t>
-            </w:r>
-            <w:proofErr w:type="spellStart"/>
-            <w:r>
-              <w:t>nffgs</w:t>
-            </w:r>
-            <w:proofErr w:type="spellEnd"/>
-            <w:r>
-              <w:t xml:space="preserve"> in the system</w:t>
+              <w:t>Body type: xsd:Nffgs</w:t>
+            </w:r>
+          </w:p>
+          <w:p>
+            <w:r>
+              <w:t>Contains the set of all available nffgs in the system</w:t>
             </w:r>
             <w:r>
               <w:t>.</w:t>
@@ -1362,23 +970,7 @@
               </w:numPr>
             </w:pPr>
             <w:r>
-              <w:t xml:space="preserve">Each </w:t>
-            </w:r>
-            <w:proofErr w:type="spellStart"/>
-            <w:r>
-              <w:t>Nffg</w:t>
-            </w:r>
-            <w:proofErr w:type="spellEnd"/>
-            <w:r>
-              <w:t xml:space="preserve"> has the associated attribute </w:t>
-            </w:r>
-            <w:proofErr w:type="spellStart"/>
-            <w:r>
-              <w:t>href</w:t>
-            </w:r>
-            <w:proofErr w:type="spellEnd"/>
-            <w:r>
-              <w:t xml:space="preserve"> containing the URI of the single resource</w:t>
+              <w:t>Each Nffg has the associated attribute href containing the URI of the single resource</w:t>
             </w:r>
           </w:p>
         </w:tc>
@@ -1428,23 +1020,10 @@
           </w:tcPr>
           <w:p>
             <w:r>
-              <w:t xml:space="preserve">404 - Problems, service not available – wrong </w:t>
-            </w:r>
-            <w:proofErr w:type="spellStart"/>
-            <w:proofErr w:type="gramStart"/>
-            <w:r>
-              <w:t>url</w:t>
-            </w:r>
-            <w:proofErr w:type="spellEnd"/>
-            <w:r>
-              <w:t xml:space="preserve"> </w:t>
-            </w:r>
-            <w:r>
-              <w:t>,WS</w:t>
-            </w:r>
-            <w:proofErr w:type="gramEnd"/>
-            <w:r>
-              <w:t xml:space="preserve"> not started</w:t>
+              <w:t xml:space="preserve">404 - Problems, service not available – wrong url </w:t>
+            </w:r>
+            <w:r>
+              <w:t>,WS not started</w:t>
             </w:r>
           </w:p>
         </w:tc>
@@ -1466,7 +1045,6 @@
                 <w:highlight w:val="yellow"/>
               </w:rPr>
             </w:pPr>
-            <w:proofErr w:type="gramStart"/>
             <w:r>
               <w:rPr>
                 <w:highlight w:val="yellow"/>
@@ -1483,14 +1061,7 @@
               <w:rPr>
                 <w:highlight w:val="yellow"/>
               </w:rPr>
-              <w:t>cally</w:t>
-            </w:r>
-            <w:proofErr w:type="gramEnd"/>
-            <w:r>
-              <w:rPr>
-                <w:highlight w:val="yellow"/>
-              </w:rPr>
-              <w:t xml:space="preserve"> </w:t>
+              <w:t xml:space="preserve">cally </w:t>
             </w:r>
             <w:r>
               <w:rPr>
@@ -1574,15 +1145,7 @@
           </w:tcPr>
           <w:p>
             <w:r>
-              <w:t>/</w:t>
-            </w:r>
-            <w:proofErr w:type="spellStart"/>
-            <w:r>
-              <w:t>nffg</w:t>
-            </w:r>
-            <w:proofErr w:type="spellEnd"/>
-            <w:r>
-              <w:t>/{name</w:t>
+              <w:t>/nffg/{name</w:t>
             </w:r>
             <w:r>
               <w:t>}</w:t>
@@ -1654,12 +1217,7 @@
               <w:t xml:space="preserve"> type</w:t>
             </w:r>
             <w:r>
-              <w:t xml:space="preserve">: </w:t>
-            </w:r>
-            <w:proofErr w:type="spellStart"/>
-            <w:proofErr w:type="gramStart"/>
-            <w:r>
-              <w:t>xsd:</w:t>
+              <w:t>: xsd:</w:t>
             </w:r>
             <w:r>
               <w:t>X</w:t>
@@ -1667,33 +1225,23 @@
             <w:r>
               <w:t>Nffg</w:t>
             </w:r>
-            <w:proofErr w:type="spellEnd"/>
-            <w:proofErr w:type="gramEnd"/>
-          </w:p>
-        </w:tc>
-      </w:tr>
-      <w:tr>
-        <w:tc>
-          <w:tcPr>
-            <w:tcW w:w="2547" w:type="dxa"/>
-          </w:tcPr>
-          <w:p/>
-        </w:tc>
-        <w:tc>
-          <w:tcPr>
-            <w:tcW w:w="6469" w:type="dxa"/>
-          </w:tcPr>
-          <w:p>
-            <w:r>
-              <w:t xml:space="preserve">404 Not Found – If the </w:t>
-            </w:r>
-            <w:proofErr w:type="spellStart"/>
-            <w:r>
-              <w:t>nffg</w:t>
-            </w:r>
-            <w:proofErr w:type="spellEnd"/>
-            <w:r>
-              <w:t xml:space="preserve"> with the requested name is not available in the system</w:t>
+          </w:p>
+        </w:tc>
+      </w:tr>
+      <w:tr>
+        <w:tc>
+          <w:tcPr>
+            <w:tcW w:w="2547" w:type="dxa"/>
+          </w:tcPr>
+          <w:p/>
+        </w:tc>
+        <w:tc>
+          <w:tcPr>
+            <w:tcW w:w="6469" w:type="dxa"/>
+          </w:tcPr>
+          <w:p>
+            <w:r>
+              <w:t>404 Not Found – If the nffg with the requested name is not available in the system</w:t>
             </w:r>
           </w:p>
         </w:tc>
@@ -1759,15 +1307,7 @@
           </w:tcPr>
           <w:p>
             <w:r>
-              <w:t xml:space="preserve">Note: an error 404 is automatically sent back if the name of the requested </w:t>
-            </w:r>
-            <w:proofErr w:type="spellStart"/>
-            <w:r>
-              <w:t>Nffg</w:t>
-            </w:r>
-            <w:proofErr w:type="spellEnd"/>
-            <w:r>
-              <w:t xml:space="preserve"> does not respect the regular expression on the name </w:t>
+              <w:t xml:space="preserve">Note: an error 404 is automatically sent back if the name of the requested Nffg does not respect the regular expression on the name </w:t>
             </w:r>
           </w:p>
           <w:p>
@@ -1860,15 +1400,7 @@
           </w:tcPr>
           <w:p>
             <w:r>
-              <w:t>/</w:t>
-            </w:r>
-            <w:proofErr w:type="spellStart"/>
-            <w:r>
-              <w:t>nffg</w:t>
-            </w:r>
-            <w:proofErr w:type="spellEnd"/>
-            <w:r>
-              <w:t>/{name}</w:t>
+              <w:t>/nffg/{name}</w:t>
             </w:r>
           </w:p>
           <w:p>
@@ -1927,28 +1459,7 @@
           </w:tcPr>
           <w:p>
             <w:r>
-              <w:t>/</w:t>
-            </w:r>
-            <w:proofErr w:type="spellStart"/>
-            <w:r>
-              <w:t>nffg</w:t>
-            </w:r>
-            <w:proofErr w:type="spellEnd"/>
-            <w:r>
-              <w:t>/{name</w:t>
-            </w:r>
-            <w:proofErr w:type="gramStart"/>
-            <w:r>
-              <w:t>}?</w:t>
-            </w:r>
-            <w:proofErr w:type="spellStart"/>
-            <w:r>
-              <w:t>delpolicy</w:t>
-            </w:r>
-            <w:proofErr w:type="spellEnd"/>
-            <w:proofErr w:type="gramEnd"/>
-            <w:r>
-              <w:t>=y</w:t>
+              <w:t>/nffg/{name}?delpolicy=y</w:t>
             </w:r>
           </w:p>
           <w:p>
@@ -1958,28 +1469,12 @@
           </w:p>
           <w:p>
             <w:r>
-              <w:t>/</w:t>
-            </w:r>
-            <w:proofErr w:type="spellStart"/>
-            <w:r>
-              <w:t>nffg</w:t>
-            </w:r>
-            <w:proofErr w:type="spellEnd"/>
-            <w:r>
-              <w:t>/{name}</w:t>
-            </w:r>
-          </w:p>
-          <w:p>
-            <w:r>
-              <w:t xml:space="preserve">Considering as default </w:t>
-            </w:r>
-            <w:proofErr w:type="spellStart"/>
-            <w:r>
-              <w:t>delpolicy</w:t>
-            </w:r>
-            <w:proofErr w:type="spellEnd"/>
-            <w:r>
-              <w:t>=y</w:t>
+              <w:t>/nffg/{name}</w:t>
+            </w:r>
+          </w:p>
+          <w:p>
+            <w:r>
+              <w:t>Considering as default delpolicy=y</w:t>
             </w:r>
           </w:p>
         </w:tc>
@@ -2009,28 +1504,7 @@
           </w:tcPr>
           <w:p>
             <w:r>
-              <w:t>/</w:t>
-            </w:r>
-            <w:proofErr w:type="spellStart"/>
-            <w:r>
-              <w:t>nffg</w:t>
-            </w:r>
-            <w:proofErr w:type="spellEnd"/>
-            <w:r>
-              <w:t>/{name</w:t>
-            </w:r>
-            <w:proofErr w:type="gramStart"/>
-            <w:r>
-              <w:t>}?</w:t>
-            </w:r>
-            <w:proofErr w:type="spellStart"/>
-            <w:r>
-              <w:t>delpolicy</w:t>
-            </w:r>
-            <w:proofErr w:type="spellEnd"/>
-            <w:proofErr w:type="gramEnd"/>
-            <w:r>
-              <w:t>=n</w:t>
+              <w:t>/nffg/{name}?delpolicy=n</w:t>
             </w:r>
           </w:p>
         </w:tc>
@@ -2054,15 +1528,7 @@
               <w:t xml:space="preserve"> </w:t>
             </w:r>
             <w:r>
-              <w:t xml:space="preserve">Parameter </w:t>
-            </w:r>
-            <w:proofErr w:type="spellStart"/>
-            <w:r>
-              <w:t>delpolicy</w:t>
-            </w:r>
-            <w:proofErr w:type="spellEnd"/>
-            <w:r>
-              <w:t xml:space="preserve"> does not refer to any element in xml schema. I assumed to use a string </w:t>
+              <w:t xml:space="preserve">Parameter delpolicy does not refer to any element in xml schema. I assumed to use a string </w:t>
             </w:r>
             <w:r>
               <w:rPr>
@@ -2107,148 +1573,78 @@
           </w:p>
           <w:p>
             <w:r>
-              <w:t xml:space="preserve">Returns the information about the deleted </w:t>
-            </w:r>
-            <w:proofErr w:type="spellStart"/>
-            <w:r>
-              <w:t>Nffg</w:t>
-            </w:r>
-            <w:proofErr w:type="spellEnd"/>
-            <w:r>
-              <w:t>.</w:t>
-            </w:r>
-          </w:p>
-        </w:tc>
-      </w:tr>
-      <w:tr>
-        <w:tc>
-          <w:tcPr>
-            <w:tcW w:w="2547" w:type="dxa"/>
-          </w:tcPr>
-          <w:p/>
-        </w:tc>
-        <w:tc>
-          <w:tcPr>
-            <w:tcW w:w="6469" w:type="dxa"/>
-          </w:tcPr>
-          <w:p>
-            <w:r>
-              <w:t xml:space="preserve">400 – </w:t>
-            </w:r>
-            <w:proofErr w:type="spellStart"/>
-            <w:r>
-              <w:t>BadRequest</w:t>
-            </w:r>
-            <w:proofErr w:type="spellEnd"/>
-            <w:r>
-              <w:t xml:space="preserve"> </w:t>
+              <w:t>Returns the information about the deleted Nffg.</w:t>
+            </w:r>
+          </w:p>
+        </w:tc>
+      </w:tr>
+      <w:tr>
+        <w:tc>
+          <w:tcPr>
+            <w:tcW w:w="2547" w:type="dxa"/>
+          </w:tcPr>
+          <w:p/>
+        </w:tc>
+        <w:tc>
+          <w:tcPr>
+            <w:tcW w:w="6469" w:type="dxa"/>
+          </w:tcPr>
+          <w:p>
+            <w:r>
+              <w:t xml:space="preserve">400 – BadRequest </w:t>
             </w:r>
             <w:r>
               <w:t xml:space="preserve">- </w:t>
             </w:r>
             <w:r>
-              <w:t xml:space="preserve">Query Parameter Value </w:t>
-            </w:r>
-            <w:proofErr w:type="spellStart"/>
-            <w:r>
-              <w:t>delpolicy</w:t>
-            </w:r>
-            <w:proofErr w:type="spellEnd"/>
-            <w:r>
-              <w:t xml:space="preserve"> different from allowed y or n values</w:t>
-            </w:r>
-          </w:p>
-        </w:tc>
-      </w:tr>
-      <w:tr>
-        <w:tc>
-          <w:tcPr>
-            <w:tcW w:w="2547" w:type="dxa"/>
-          </w:tcPr>
-          <w:p/>
-        </w:tc>
-        <w:tc>
-          <w:tcPr>
-            <w:tcW w:w="6469" w:type="dxa"/>
-          </w:tcPr>
-          <w:p>
-            <w:r>
-              <w:t xml:space="preserve">404 – If the </w:t>
-            </w:r>
-            <w:proofErr w:type="spellStart"/>
-            <w:r>
-              <w:t>Nffg</w:t>
-            </w:r>
-            <w:proofErr w:type="spellEnd"/>
-            <w:r>
-              <w:t xml:space="preserve"> you want to delete is not available. Impossible to remove it </w:t>
-            </w:r>
-          </w:p>
-        </w:tc>
-      </w:tr>
-      <w:tr>
-        <w:tc>
-          <w:tcPr>
-            <w:tcW w:w="2547" w:type="dxa"/>
-          </w:tcPr>
-          <w:p/>
-        </w:tc>
-        <w:tc>
-          <w:tcPr>
-            <w:tcW w:w="6469" w:type="dxa"/>
-          </w:tcPr>
-          <w:p>
-            <w:r>
-              <w:t xml:space="preserve">405 – </w:t>
-            </w:r>
-            <w:proofErr w:type="spellStart"/>
-            <w:r>
-              <w:t>NotAllowed</w:t>
-            </w:r>
-            <w:proofErr w:type="spellEnd"/>
-            <w:r>
-              <w:t xml:space="preserve"> – </w:t>
+              <w:t>Query Parameter Value delpolicy different from allowed y or n values</w:t>
+            </w:r>
+          </w:p>
+        </w:tc>
+      </w:tr>
+      <w:tr>
+        <w:tc>
+          <w:tcPr>
+            <w:tcW w:w="2547" w:type="dxa"/>
+          </w:tcPr>
+          <w:p/>
+        </w:tc>
+        <w:tc>
+          <w:tcPr>
+            <w:tcW w:w="6469" w:type="dxa"/>
+          </w:tcPr>
+          <w:p>
+            <w:r>
+              <w:t xml:space="preserve">404 – If the Nffg you want to delete is not available. Impossible to remove it </w:t>
+            </w:r>
+          </w:p>
+        </w:tc>
+      </w:tr>
+      <w:tr>
+        <w:tc>
+          <w:tcPr>
+            <w:tcW w:w="2547" w:type="dxa"/>
+          </w:tcPr>
+          <w:p/>
+        </w:tc>
+        <w:tc>
+          <w:tcPr>
+            <w:tcW w:w="6469" w:type="dxa"/>
+          </w:tcPr>
+          <w:p>
+            <w:r>
+              <w:t xml:space="preserve">405 – NotAllowed – </w:t>
             </w:r>
             <w:r>
               <w:rPr>
                 <w:b/>
               </w:rPr>
-              <w:t xml:space="preserve">Possible only with query parameter </w:t>
-            </w:r>
-            <w:proofErr w:type="spellStart"/>
-            <w:r>
-              <w:rPr>
-                <w:b/>
-              </w:rPr>
-              <w:t>delpolicy</w:t>
-            </w:r>
-            <w:proofErr w:type="spellEnd"/>
-            <w:r>
-              <w:rPr>
-                <w:b/>
-              </w:rPr>
-              <w:t>=n</w:t>
-            </w:r>
-          </w:p>
-          <w:p>
-            <w:r>
-              <w:t xml:space="preserve">It occurs when at least one policy referring the </w:t>
-            </w:r>
-            <w:proofErr w:type="spellStart"/>
-            <w:r>
-              <w:t>the</w:t>
-            </w:r>
-            <w:proofErr w:type="spellEnd"/>
-            <w:r>
-              <w:t xml:space="preserve"> </w:t>
-            </w:r>
-            <w:proofErr w:type="spellStart"/>
-            <w:r>
-              <w:t>nffg</w:t>
-            </w:r>
-            <w:proofErr w:type="spellEnd"/>
-            <w:r>
-              <w:t xml:space="preserve"> is still available.</w:t>
+              <w:t>Possible only with query parameter delpolicy=n</w:t>
+            </w:r>
+          </w:p>
+          <w:p>
+            <w:r>
+              <w:t>It occurs when at least one policy referring the the nffg is still available.</w:t>
             </w:r>
           </w:p>
         </w:tc>
@@ -2281,13 +1677,8 @@
               </w:numPr>
             </w:pPr>
             <w:r>
-              <w:t xml:space="preserve">Includes all problems concerning contacting neo4j to delete the </w:t>
-            </w:r>
-            <w:proofErr w:type="spellStart"/>
-            <w:r>
-              <w:t>Nffg</w:t>
-            </w:r>
-            <w:proofErr w:type="spellEnd"/>
+              <w:t>Includes all problems concerning contacting neo4j to delete the Nffg</w:t>
+            </w:r>
           </w:p>
           <w:p>
             <w:pPr>
@@ -2358,21 +1749,7 @@
         <w:rPr>
           <w:b/>
         </w:rPr>
-        <w:t xml:space="preserve">: if </w:t>
-      </w:r>
-      <w:proofErr w:type="spellStart"/>
-      <w:r>
-        <w:rPr>
-          <w:b/>
-        </w:rPr>
-        <w:t>delpolicy</w:t>
-      </w:r>
-      <w:proofErr w:type="spellEnd"/>
-      <w:r>
-        <w:rPr>
-          <w:b/>
-        </w:rPr>
-        <w:t xml:space="preserve"> assumes values different from y/n an error:</w:t>
+        <w:t>: if delpolicy assumes values different from y/n an error:</w:t>
       </w:r>
     </w:p>
     <w:p>
@@ -2391,49 +1768,7 @@
         <w:rPr>
           <w:b/>
         </w:rPr>
-        <w:t xml:space="preserve"> the query parameter: </w:t>
-      </w:r>
-      <w:proofErr w:type="spellStart"/>
-      <w:r>
-        <w:rPr>
-          <w:b/>
-        </w:rPr>
-        <w:t>delpolicy</w:t>
-      </w:r>
-      <w:proofErr w:type="spellEnd"/>
-      <w:r>
-        <w:rPr>
-          <w:b/>
-        </w:rPr>
-        <w:t xml:space="preserve">=y or </w:t>
-      </w:r>
-      <w:proofErr w:type="spellStart"/>
-      <w:r>
-        <w:rPr>
-          <w:b/>
-        </w:rPr>
-        <w:t>delpolicy</w:t>
-      </w:r>
-      <w:proofErr w:type="spellEnd"/>
-      <w:r>
-        <w:rPr>
-          <w:b/>
-        </w:rPr>
-        <w:t xml:space="preserve">=n. Alternatively do not specify the parameter </w:t>
-      </w:r>
-      <w:proofErr w:type="spellStart"/>
-      <w:r>
-        <w:rPr>
-          <w:b/>
-        </w:rPr>
-        <w:t>delpolicy</w:t>
-      </w:r>
-      <w:proofErr w:type="spellEnd"/>
-      <w:r>
-        <w:rPr>
-          <w:b/>
-        </w:rPr>
-        <w:t xml:space="preserve"> (default actions y is assumed) </w:t>
+        <w:t xml:space="preserve"> the query parameter: delpolicy=y or delpolicy=n. Alternatively do not specify the parameter delpolicy (default actions y is assumed) </w:t>
       </w:r>
     </w:p>
     <w:p/>
@@ -2560,8 +1895,6 @@
             <w:tcW w:w="6469" w:type="dxa"/>
           </w:tcPr>
           <w:p>
-            <w:proofErr w:type="spellStart"/>
-            <w:proofErr w:type="gramStart"/>
             <w:r>
               <w:t>x</w:t>
             </w:r>
@@ -2571,8 +1904,6 @@
             <w:r>
               <w:t>Policy</w:t>
             </w:r>
-            <w:proofErr w:type="spellEnd"/>
-            <w:proofErr w:type="gramEnd"/>
           </w:p>
         </w:tc>
       </w:tr>
@@ -2593,21 +1924,13 @@
           </w:tcPr>
           <w:p>
             <w:r>
-              <w:t xml:space="preserve">201 – </w:t>
-            </w:r>
-            <w:proofErr w:type="gramStart"/>
-            <w:r>
-              <w:t xml:space="preserve">Created </w:t>
+              <w:t xml:space="preserve">201 – Created </w:t>
             </w:r>
             <w:r>
               <w:t xml:space="preserve"> </w:t>
             </w:r>
             <w:r>
-              <w:t>–</w:t>
-            </w:r>
-            <w:proofErr w:type="gramEnd"/>
-            <w:r>
-              <w:t xml:space="preserve"> </w:t>
+              <w:t xml:space="preserve">– </w:t>
             </w:r>
             <w:r>
               <w:t>application/xml Policy created, returns the information of the created policy</w:t>
@@ -2615,75 +1938,63 @@
           </w:p>
           <w:p>
             <w:r>
-              <w:t xml:space="preserve">URI of created policy is embedded in the header and also in </w:t>
-            </w:r>
-            <w:proofErr w:type="spellStart"/>
-            <w:r>
-              <w:t>href</w:t>
-            </w:r>
-            <w:proofErr w:type="spellEnd"/>
-            <w:r>
-              <w:t xml:space="preserve"> attribute of Policy</w:t>
-            </w:r>
-          </w:p>
-        </w:tc>
-      </w:tr>
-      <w:tr>
-        <w:tc>
-          <w:tcPr>
-            <w:tcW w:w="2547" w:type="dxa"/>
-          </w:tcPr>
-          <w:p/>
-        </w:tc>
-        <w:tc>
-          <w:tcPr>
-            <w:tcW w:w="6469" w:type="dxa"/>
-          </w:tcPr>
-          <w:p>
-            <w:r>
-              <w:t xml:space="preserve">400 – </w:t>
-            </w:r>
-            <w:proofErr w:type="spellStart"/>
-            <w:r>
-              <w:t>BadRequest</w:t>
-            </w:r>
-            <w:proofErr w:type="spellEnd"/>
-            <w:r>
-              <w:t xml:space="preserve"> the request body does not respect the XML schema</w:t>
-            </w:r>
-          </w:p>
-        </w:tc>
-      </w:tr>
-      <w:tr>
-        <w:tc>
-          <w:tcPr>
-            <w:tcW w:w="2547" w:type="dxa"/>
-          </w:tcPr>
-          <w:p/>
-        </w:tc>
-        <w:tc>
-          <w:tcPr>
-            <w:tcW w:w="6469" w:type="dxa"/>
-          </w:tcPr>
-          <w:p>
-            <w:r>
-              <w:t xml:space="preserve">404 – </w:t>
-            </w:r>
-            <w:proofErr w:type="spellStart"/>
-            <w:r>
-              <w:t>NotFound</w:t>
-            </w:r>
-            <w:proofErr w:type="spellEnd"/>
-            <w:r>
-              <w:t xml:space="preserve"> – The Policy refers to a </w:t>
-            </w:r>
-            <w:proofErr w:type="spellStart"/>
-            <w:r>
-              <w:t>Nffg</w:t>
-            </w:r>
-            <w:proofErr w:type="spellEnd"/>
-            <w:r>
-              <w:t xml:space="preserve"> that is not existing.</w:t>
+              <w:t>URI of created policy is embedded in the header and also in href attribute of Policy</w:t>
+            </w:r>
+          </w:p>
+        </w:tc>
+      </w:tr>
+      <w:tr>
+        <w:tc>
+          <w:tcPr>
+            <w:tcW w:w="2547" w:type="dxa"/>
+          </w:tcPr>
+          <w:p/>
+        </w:tc>
+        <w:tc>
+          <w:tcPr>
+            <w:tcW w:w="6469" w:type="dxa"/>
+          </w:tcPr>
+          <w:p>
+            <w:r>
+              <w:t>400 – BadRequest the request body does not respect the XML schema</w:t>
+            </w:r>
+          </w:p>
+        </w:tc>
+      </w:tr>
+      <w:tr>
+        <w:tc>
+          <w:tcPr>
+            <w:tcW w:w="2547" w:type="dxa"/>
+          </w:tcPr>
+          <w:p/>
+        </w:tc>
+        <w:tc>
+          <w:tcPr>
+            <w:tcW w:w="6469" w:type="dxa"/>
+          </w:tcPr>
+          <w:p>
+            <w:r>
+              <w:t>403 – Forbidden – The policy contains node not available in the Nffg</w:t>
+            </w:r>
+            <w:bookmarkStart w:id="0" w:name="_GoBack"/>
+            <w:bookmarkEnd w:id="0"/>
+          </w:p>
+        </w:tc>
+      </w:tr>
+      <w:tr>
+        <w:tc>
+          <w:tcPr>
+            <w:tcW w:w="2547" w:type="dxa"/>
+          </w:tcPr>
+          <w:p/>
+        </w:tc>
+        <w:tc>
+          <w:tcPr>
+            <w:tcW w:w="6469" w:type="dxa"/>
+          </w:tcPr>
+          <w:p>
+            <w:r>
+              <w:t>404 – NotFound – The Policy refers to a Nffg that is not existing.</w:t>
             </w:r>
           </w:p>
         </w:tc>
@@ -2875,28 +2186,16 @@
             </w:r>
           </w:p>
           <w:p>
-            <w:proofErr w:type="spellStart"/>
-            <w:proofErr w:type="gramStart"/>
             <w:r>
               <w:t>xsd:XPolicies</w:t>
             </w:r>
-            <w:proofErr w:type="spellEnd"/>
-            <w:proofErr w:type="gramEnd"/>
           </w:p>
           <w:p>
             <w:r>
               <w:t>Contains the set of all policies stored in the service with verification results</w:t>
             </w:r>
             <w:r>
-              <w:t xml:space="preserve">. Each Policy has the </w:t>
-            </w:r>
-            <w:proofErr w:type="spellStart"/>
-            <w:r>
-              <w:t>href</w:t>
-            </w:r>
-            <w:proofErr w:type="spellEnd"/>
-            <w:r>
-              <w:t xml:space="preserve"> attribute containing the URI of single resource</w:t>
+              <w:t>. Each Policy has the href attribute containing the URI of single resource</w:t>
             </w:r>
           </w:p>
         </w:tc>
@@ -3074,13 +2373,9 @@
             </w:r>
           </w:p>
           <w:p>
-            <w:proofErr w:type="spellStart"/>
-            <w:proofErr w:type="gramStart"/>
             <w:r>
               <w:t>xsd:XPolicies</w:t>
             </w:r>
-            <w:proofErr w:type="spellEnd"/>
-            <w:proofErr w:type="gramEnd"/>
           </w:p>
           <w:p>
             <w:r>
@@ -3105,49 +2400,25 @@
           </w:tcPr>
           <w:p>
             <w:r>
-              <w:t xml:space="preserve">400 – </w:t>
-            </w:r>
-            <w:proofErr w:type="spellStart"/>
-            <w:r>
-              <w:t>BadRequest</w:t>
-            </w:r>
-            <w:proofErr w:type="spellEnd"/>
-            <w:r>
-              <w:t xml:space="preserve"> the request body does not respect the XML schema</w:t>
-            </w:r>
-          </w:p>
-        </w:tc>
-      </w:tr>
-      <w:tr>
-        <w:tc>
-          <w:tcPr>
-            <w:tcW w:w="2547" w:type="dxa"/>
-          </w:tcPr>
-          <w:p/>
-        </w:tc>
-        <w:tc>
-          <w:tcPr>
-            <w:tcW w:w="6469" w:type="dxa"/>
-          </w:tcPr>
-          <w:p>
-            <w:r>
-              <w:t xml:space="preserve">404 – </w:t>
-            </w:r>
-            <w:proofErr w:type="spellStart"/>
-            <w:r>
-              <w:t>NotFound</w:t>
-            </w:r>
-            <w:proofErr w:type="spellEnd"/>
-            <w:r>
-              <w:t xml:space="preserve"> – At least one policy refers to a </w:t>
-            </w:r>
-            <w:proofErr w:type="spellStart"/>
-            <w:r>
-              <w:t>Nffg</w:t>
-            </w:r>
-            <w:proofErr w:type="spellEnd"/>
-            <w:r>
-              <w:t xml:space="preserve"> that is not existing.</w:t>
+              <w:t>400 – BadRequest the request body does not respect the XML schema</w:t>
+            </w:r>
+          </w:p>
+        </w:tc>
+      </w:tr>
+      <w:tr>
+        <w:tc>
+          <w:tcPr>
+            <w:tcW w:w="2547" w:type="dxa"/>
+          </w:tcPr>
+          <w:p/>
+        </w:tc>
+        <w:tc>
+          <w:tcPr>
+            <w:tcW w:w="6469" w:type="dxa"/>
+          </w:tcPr>
+          <w:p>
+            <w:r>
+              <w:t>404 – NotFound – At least one policy refers to a Nffg that is not existing.</w:t>
             </w:r>
           </w:p>
         </w:tc>
@@ -3331,13 +2602,9 @@
             </w:r>
           </w:p>
           <w:p>
-            <w:proofErr w:type="spellStart"/>
-            <w:proofErr w:type="gramStart"/>
             <w:r>
               <w:t>xsd:XPolicy</w:t>
             </w:r>
-            <w:proofErr w:type="spellEnd"/>
-            <w:proofErr w:type="gramEnd"/>
           </w:p>
           <w:p>
             <w:r>
@@ -3359,15 +2626,7 @@
           </w:tcPr>
           <w:p>
             <w:r>
-              <w:t xml:space="preserve">200 / Body: </w:t>
-            </w:r>
-            <w:proofErr w:type="spellStart"/>
-            <w:r>
-              <w:t>xsd</w:t>
-            </w:r>
-            <w:proofErr w:type="spellEnd"/>
-            <w:r>
-              <w:t xml:space="preserve"> type: </w:t>
+              <w:t xml:space="preserve">200 / Body: xsd type: </w:t>
             </w:r>
             <w:r>
               <w:t>Policy</w:t>
@@ -3388,15 +2647,7 @@
           </w:tcPr>
           <w:p>
             <w:r>
-              <w:t xml:space="preserve">404 – </w:t>
-            </w:r>
-            <w:proofErr w:type="spellStart"/>
-            <w:r>
-              <w:t>NotFound</w:t>
-            </w:r>
-            <w:proofErr w:type="spellEnd"/>
-            <w:r>
-              <w:t xml:space="preserve"> – In case the policy </w:t>
+              <w:t xml:space="preserve">404 – NotFound – In case the policy </w:t>
             </w:r>
             <w:r>
               <w:t>with the requested name</w:t>
@@ -3604,13 +2855,9 @@
             </w:r>
           </w:p>
           <w:p>
-            <w:proofErr w:type="spellStart"/>
-            <w:proofErr w:type="gramStart"/>
             <w:r>
               <w:t>xsd:XPolicy</w:t>
             </w:r>
-            <w:proofErr w:type="spellEnd"/>
-            <w:proofErr w:type="gramEnd"/>
           </w:p>
           <w:p>
             <w:r>
@@ -3632,15 +2879,7 @@
           </w:tcPr>
           <w:p>
             <w:r>
-              <w:t xml:space="preserve">404 – </w:t>
-            </w:r>
-            <w:proofErr w:type="spellStart"/>
-            <w:r>
-              <w:t>NotFound</w:t>
-            </w:r>
-            <w:proofErr w:type="spellEnd"/>
-            <w:r>
-              <w:t xml:space="preserve"> – The policy you want to delete is not stored in the database</w:t>
+              <w:t>404 – NotFound – The policy you want to delete is not stored in the database</w:t>
             </w:r>
           </w:p>
         </w:tc>
@@ -3988,13 +3227,9 @@
             </w:r>
           </w:p>
           <w:p>
-            <w:proofErr w:type="spellStart"/>
-            <w:proofErr w:type="gramStart"/>
             <w:r>
               <w:t>xsd:XPolicy</w:t>
             </w:r>
-            <w:proofErr w:type="spellEnd"/>
-            <w:proofErr w:type="gramEnd"/>
           </w:p>
         </w:tc>
       </w:tr>
@@ -4019,16 +3254,12 @@
             </w:r>
           </w:p>
           <w:p>
-            <w:proofErr w:type="spellStart"/>
-            <w:proofErr w:type="gramStart"/>
             <w:r>
               <w:t>xsd:X</w:t>
             </w:r>
             <w:r>
               <w:t>Policy</w:t>
             </w:r>
-            <w:proofErr w:type="spellEnd"/>
-            <w:proofErr w:type="gramEnd"/>
           </w:p>
           <w:p>
             <w:r>
@@ -4062,41 +3293,25 @@
               <w:t xml:space="preserve">– </w:t>
             </w:r>
             <w:r>
-              <w:t xml:space="preserve">The </w:t>
-            </w:r>
-            <w:proofErr w:type="spellStart"/>
-            <w:r>
-              <w:t>Nffg</w:t>
-            </w:r>
-            <w:proofErr w:type="spellEnd"/>
-            <w:r>
-              <w:t xml:space="preserve"> the policy refers to does not exist.</w:t>
-            </w:r>
-          </w:p>
-        </w:tc>
-      </w:tr>
-      <w:tr>
-        <w:tc>
-          <w:tcPr>
-            <w:tcW w:w="2547" w:type="dxa"/>
-          </w:tcPr>
-          <w:p/>
-        </w:tc>
-        <w:tc>
-          <w:tcPr>
-            <w:tcW w:w="6469" w:type="dxa"/>
-          </w:tcPr>
-          <w:p>
-            <w:r>
-              <w:t xml:space="preserve">404 – </w:t>
-            </w:r>
-            <w:proofErr w:type="spellStart"/>
-            <w:r>
-              <w:t>NotFound</w:t>
-            </w:r>
-            <w:proofErr w:type="spellEnd"/>
-            <w:r>
-              <w:t xml:space="preserve"> – The policy you want to update does not exists.</w:t>
+              <w:t>The Nffg the policy refers to does not exist.</w:t>
+            </w:r>
+          </w:p>
+        </w:tc>
+      </w:tr>
+      <w:tr>
+        <w:tc>
+          <w:tcPr>
+            <w:tcW w:w="2547" w:type="dxa"/>
+          </w:tcPr>
+          <w:p/>
+        </w:tc>
+        <w:tc>
+          <w:tcPr>
+            <w:tcW w:w="6469" w:type="dxa"/>
+          </w:tcPr>
+          <w:p>
+            <w:r>
+              <w:t>404 – NotFound – The policy you want to update does not exists.</w:t>
             </w:r>
           </w:p>
         </w:tc>
@@ -4308,13 +3523,9 @@
             </w:r>
           </w:p>
           <w:p>
-            <w:proofErr w:type="spellStart"/>
-            <w:proofErr w:type="gramStart"/>
             <w:r>
               <w:t>xsd:XPolicy</w:t>
             </w:r>
-            <w:proofErr w:type="spellEnd"/>
-            <w:proofErr w:type="gramEnd"/>
           </w:p>
           <w:p>
             <w:r>
@@ -4327,38 +3538,25 @@
               <w:t xml:space="preserve"> policy</w:t>
             </w:r>
             <w:r>
-              <w:t xml:space="preserve">, including all verification </w:t>
-            </w:r>
-            <w:proofErr w:type="spellStart"/>
-            <w:r>
-              <w:t>informations</w:t>
-            </w:r>
-            <w:proofErr w:type="spellEnd"/>
-          </w:p>
-        </w:tc>
-      </w:tr>
-      <w:tr>
-        <w:tc>
-          <w:tcPr>
-            <w:tcW w:w="2547" w:type="dxa"/>
-          </w:tcPr>
-          <w:p/>
-        </w:tc>
-        <w:tc>
-          <w:tcPr>
-            <w:tcW w:w="6469" w:type="dxa"/>
-          </w:tcPr>
-          <w:p>
-            <w:r>
-              <w:t xml:space="preserve">404 – </w:t>
-            </w:r>
-            <w:proofErr w:type="spellStart"/>
-            <w:r>
-              <w:t>NotFound</w:t>
-            </w:r>
-            <w:proofErr w:type="spellEnd"/>
-            <w:r>
-              <w:t xml:space="preserve"> – The policy you want to </w:t>
+              <w:t>, including all verification informations</w:t>
+            </w:r>
+          </w:p>
+        </w:tc>
+      </w:tr>
+      <w:tr>
+        <w:tc>
+          <w:tcPr>
+            <w:tcW w:w="2547" w:type="dxa"/>
+          </w:tcPr>
+          <w:p/>
+        </w:tc>
+        <w:tc>
+          <w:tcPr>
+            <w:tcW w:w="6469" w:type="dxa"/>
+          </w:tcPr>
+          <w:p>
+            <w:r>
+              <w:t xml:space="preserve">404 – NotFound – The policy you want to </w:t>
             </w:r>
             <w:r>
               <w:t>verify</w:t>
@@ -4382,18 +3580,10 @@
           </w:tcPr>
           <w:p>
             <w:r>
-              <w:t xml:space="preserve">500 – </w:t>
-            </w:r>
-            <w:proofErr w:type="spellStart"/>
-            <w:r>
-              <w:t>InternalServer</w:t>
-            </w:r>
-            <w:r>
-              <w:t>Error</w:t>
-            </w:r>
-            <w:proofErr w:type="spellEnd"/>
-            <w:r>
-              <w:t xml:space="preserve"> </w:t>
+              <w:t>500 – InternalServer</w:t>
+            </w:r>
+            <w:r>
+              <w:t xml:space="preserve">Error </w:t>
             </w:r>
           </w:p>
           <w:p>
@@ -4446,14 +3636,12 @@
               </w:rPr>
               <w:t xml:space="preserve">corresponding </w:t>
             </w:r>
-            <w:proofErr w:type="spellStart"/>
             <w:r>
               <w:rPr>
                 <w:b/>
               </w:rPr>
               <w:t>nffg</w:t>
             </w:r>
-            <w:proofErr w:type="spellEnd"/>
           </w:p>
         </w:tc>
       </w:tr>
@@ -4670,13 +3858,9 @@
             </w:r>
           </w:p>
           <w:p>
-            <w:proofErr w:type="spellStart"/>
-            <w:proofErr w:type="gramStart"/>
             <w:r>
               <w:t>xsd:XPolicy</w:t>
             </w:r>
-            <w:proofErr w:type="spellEnd"/>
-            <w:proofErr w:type="gramEnd"/>
             <w:r>
               <w:br/>
               <w:t>Contains the information of the policy to be verified without storing it in the system</w:t>
@@ -4727,13 +3911,9 @@
             </w:r>
           </w:p>
           <w:p>
-            <w:proofErr w:type="spellStart"/>
-            <w:proofErr w:type="gramStart"/>
             <w:r>
               <w:t>xsd:XPolicy</w:t>
             </w:r>
-            <w:proofErr w:type="spellEnd"/>
-            <w:proofErr w:type="gramEnd"/>
           </w:p>
           <w:p>
             <w:r>
@@ -4758,49 +3938,25 @@
           </w:tcPr>
           <w:p>
             <w:r>
-              <w:t xml:space="preserve">404 –  </w:t>
-            </w:r>
-            <w:proofErr w:type="spellStart"/>
-            <w:r>
-              <w:t>NotFound</w:t>
-            </w:r>
-            <w:proofErr w:type="spellEnd"/>
-            <w:r>
-              <w:t xml:space="preserve"> – The </w:t>
-            </w:r>
-            <w:proofErr w:type="spellStart"/>
-            <w:r>
-              <w:t>nffg</w:t>
-            </w:r>
-            <w:proofErr w:type="spellEnd"/>
-            <w:r>
-              <w:t xml:space="preserve"> or the nodes the policy requires to be verified are not stored in the system, impossible to satisfy the request</w:t>
-            </w:r>
-          </w:p>
-        </w:tc>
-      </w:tr>
-      <w:tr>
-        <w:tc>
-          <w:tcPr>
-            <w:tcW w:w="2547" w:type="dxa"/>
-          </w:tcPr>
-          <w:p/>
-        </w:tc>
-        <w:tc>
-          <w:tcPr>
-            <w:tcW w:w="6469" w:type="dxa"/>
-          </w:tcPr>
-          <w:p>
-            <w:r>
-              <w:t xml:space="preserve">500 – </w:t>
-            </w:r>
-            <w:proofErr w:type="spellStart"/>
-            <w:r>
-              <w:t>InternalServerError</w:t>
-            </w:r>
-            <w:proofErr w:type="spellEnd"/>
-            <w:r>
-              <w:t xml:space="preserve"> </w:t>
+              <w:t>404 –  NotFound – The nffg or the nodes the policy requires to be verified are not stored in the system, impossible to satisfy the request</w:t>
+            </w:r>
+          </w:p>
+        </w:tc>
+      </w:tr>
+      <w:tr>
+        <w:tc>
+          <w:tcPr>
+            <w:tcW w:w="2547" w:type="dxa"/>
+          </w:tcPr>
+          <w:p/>
+        </w:tc>
+        <w:tc>
+          <w:tcPr>
+            <w:tcW w:w="6469" w:type="dxa"/>
+          </w:tcPr>
+          <w:p>
+            <w:r>
+              <w:t xml:space="preserve">500 – InternalServerError </w:t>
             </w:r>
           </w:p>
           <w:p>
@@ -4847,14 +4003,12 @@
               </w:rPr>
               <w:t xml:space="preserve">corresponding </w:t>
             </w:r>
-            <w:proofErr w:type="spellStart"/>
             <w:r>
               <w:rPr>
                 <w:b/>
               </w:rPr>
               <w:t>nffg</w:t>
             </w:r>
-            <w:proofErr w:type="spellEnd"/>
           </w:p>
         </w:tc>
       </w:tr>

</xml_diff>